<commit_message>
Added UML and fixed references
</commit_message>
<xml_diff>
--- a/ICA 2/Physics - ICA 2.docx
+++ b/ICA 2/Physics - ICA 2.docx
@@ -1574,7 +1574,7 @@
           <w:b/>
           <w:noProof/>
         </w:rPr>
-        <w:t>1</w:t>
+        <w:t>2</w:t>
       </w:r>
       <w:r>
         <w:rPr>
@@ -1607,14 +1607,205 @@
       </w:pPr>
       <w:r>
         <w:rPr>
-          <w:rFonts w:ascii="Times New Roman" w:hAnsi="Times New Roman" w:cs="Times New Roman"/>
           <w:noProof/>
-          <w:sz w:val="18"/>
-          <w:szCs w:val="18"/>
           <w:lang w:eastAsia="en-GB"/>
         </w:rPr>
+        <mc:AlternateContent>
+          <mc:Choice Requires="wps">
+            <w:drawing>
+              <wp:anchor distT="0" distB="0" distL="114300" distR="114300" simplePos="0" relativeHeight="251657216" behindDoc="0" locked="0" layoutInCell="1" allowOverlap="1" wp14:anchorId="7191510C" wp14:editId="6EDF1B83">
+                <wp:simplePos x="0" y="0"/>
+                <wp:positionH relativeFrom="column">
+                  <wp:posOffset>3173389</wp:posOffset>
+                </wp:positionH>
+                <wp:positionV relativeFrom="paragraph">
+                  <wp:posOffset>2339387</wp:posOffset>
+                </wp:positionV>
+                <wp:extent cx="2126615" cy="388620"/>
+                <wp:effectExtent l="0" t="0" r="6985" b="0"/>
+                <wp:wrapTopAndBottom/>
+                <wp:docPr id="5" name="Text Box 5"/>
+                <wp:cNvGraphicFramePr/>
+                <a:graphic xmlns:a="http://schemas.openxmlformats.org/drawingml/2006/main">
+                  <a:graphicData uri="http://schemas.microsoft.com/office/word/2010/wordprocessingShape">
+                    <wps:wsp>
+                      <wps:cNvSpPr txBox="1"/>
+                      <wps:spPr>
+                        <a:xfrm>
+                          <a:off x="0" y="0"/>
+                          <a:ext cx="2126615" cy="388620"/>
+                        </a:xfrm>
+                        <a:prstGeom prst="rect">
+                          <a:avLst/>
+                        </a:prstGeom>
+                        <a:solidFill>
+                          <a:prstClr val="white"/>
+                        </a:solidFill>
+                        <a:ln>
+                          <a:noFill/>
+                        </a:ln>
+                        <a:effectLst/>
+                      </wps:spPr>
+                      <wps:txbx>
+                        <w:txbxContent>
+                          <w:p>
+                            <w:pPr>
+                              <w:pStyle w:val="Caption"/>
+                              <w:jc w:val="center"/>
+                              <w:rPr>
+                                <w:rFonts w:ascii="Times New Roman" w:hAnsi="Times New Roman" w:cs="Times New Roman"/>
+                                <w:noProof/>
+                              </w:rPr>
+                            </w:pPr>
+                            <w:r>
+                              <w:rPr>
+                                <w:b/>
+                              </w:rPr>
+                              <w:t xml:space="preserve">Figure </w:t>
+                            </w:r>
+                            <w:r>
+                              <w:rPr>
+                                <w:b/>
+                              </w:rPr>
+                              <w:fldChar w:fldCharType="begin"/>
+                            </w:r>
+                            <w:r>
+                              <w:rPr>
+                                <w:b/>
+                              </w:rPr>
+                              <w:instrText xml:space="preserve"> SEQ Figure \* ARABIC </w:instrText>
+                            </w:r>
+                            <w:r>
+                              <w:rPr>
+                                <w:b/>
+                              </w:rPr>
+                              <w:fldChar w:fldCharType="separate"/>
+                            </w:r>
+                            <w:r>
+                              <w:rPr>
+                                <w:b/>
+                                <w:noProof/>
+                              </w:rPr>
+                              <w:t>3</w:t>
+                            </w:r>
+                            <w:r>
+                              <w:rPr>
+                                <w:b/>
+                                <w:noProof/>
+                              </w:rPr>
+                              <w:fldChar w:fldCharType="end"/>
+                            </w:r>
+                            <w:r>
+                              <w:rPr>
+                                <w:b/>
+                              </w:rPr>
+                              <w:t>:</w:t>
+                            </w:r>
+                            <w:r>
+                              <w:t xml:space="preserve"> Comparing performance of paralysation upon the CPU and GPU</w:t>
+                            </w:r>
+                          </w:p>
+                        </w:txbxContent>
+                      </wps:txbx>
+                      <wps:bodyPr rot="0" spcFirstLastPara="0" vertOverflow="overflow" horzOverflow="overflow" vert="horz" wrap="square" lIns="0" tIns="0" rIns="0" bIns="0" numCol="1" spcCol="0" rtlCol="0" fromWordArt="0" anchor="t" anchorCtr="0" forceAA="0" compatLnSpc="1">
+                        <a:prstTxWarp prst="textNoShape">
+                          <a:avLst/>
+                        </a:prstTxWarp>
+                        <a:noAutofit/>
+                      </wps:bodyPr>
+                    </wps:wsp>
+                  </a:graphicData>
+                </a:graphic>
+                <wp14:sizeRelV relativeFrom="margin">
+                  <wp14:pctHeight>0</wp14:pctHeight>
+                </wp14:sizeRelV>
+              </wp:anchor>
+            </w:drawing>
+          </mc:Choice>
+          <mc:Fallback>
+            <w:pict>
+              <v:shapetype w14:anchorId="7191510C" id="_x0000_t202" coordsize="21600,21600" o:spt="202" path="m,l,21600r21600,l21600,xe">
+                <v:stroke joinstyle="miter"/>
+                <v:path gradientshapeok="t" o:connecttype="rect"/>
+              </v:shapetype>
+              <v:shape id="Text Box 5" o:spid="_x0000_s1026" type="#_x0000_t202" style="position:absolute;margin-left:249.85pt;margin-top:184.2pt;width:167.45pt;height:30.6pt;z-index:251657216;visibility:visible;mso-wrap-style:square;mso-height-percent:0;mso-wrap-distance-left:9pt;mso-wrap-distance-top:0;mso-wrap-distance-right:9pt;mso-wrap-distance-bottom:0;mso-position-horizontal:absolute;mso-position-horizontal-relative:text;mso-position-vertical:absolute;mso-position-vertical-relative:text;mso-height-percent:0;mso-height-relative:margin;v-text-anchor:top" o:gfxdata="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" stroked="f">
+                <v:textbox inset="0,0,0,0">
+                  <w:txbxContent>
+                    <w:p>
+                      <w:pPr>
+                        <w:pStyle w:val="Caption"/>
+                        <w:jc w:val="center"/>
+                        <w:rPr>
+                          <w:rFonts w:ascii="Times New Roman" w:hAnsi="Times New Roman" w:cs="Times New Roman"/>
+                          <w:noProof/>
+                        </w:rPr>
+                      </w:pPr>
+                      <w:r>
+                        <w:rPr>
+                          <w:b/>
+                        </w:rPr>
+                        <w:t xml:space="preserve">Figure </w:t>
+                      </w:r>
+                      <w:r>
+                        <w:rPr>
+                          <w:b/>
+                        </w:rPr>
+                        <w:fldChar w:fldCharType="begin"/>
+                      </w:r>
+                      <w:r>
+                        <w:rPr>
+                          <w:b/>
+                        </w:rPr>
+                        <w:instrText xml:space="preserve"> SEQ Figure \* ARABIC </w:instrText>
+                      </w:r>
+                      <w:r>
+                        <w:rPr>
+                          <w:b/>
+                        </w:rPr>
+                        <w:fldChar w:fldCharType="separate"/>
+                      </w:r>
+                      <w:r>
+                        <w:rPr>
+                          <w:b/>
+                          <w:noProof/>
+                        </w:rPr>
+                        <w:t>3</w:t>
+                      </w:r>
+                      <w:r>
+                        <w:rPr>
+                          <w:b/>
+                          <w:noProof/>
+                        </w:rPr>
+                        <w:fldChar w:fldCharType="end"/>
+                      </w:r>
+                      <w:r>
+                        <w:rPr>
+                          <w:b/>
+                        </w:rPr>
+                        <w:t>:</w:t>
+                      </w:r>
+                      <w:r>
+                        <w:t xml:space="preserve"> Comparing performance of paralysation upon the CPU and GPU</w:t>
+                      </w:r>
+                    </w:p>
+                  </w:txbxContent>
+                </v:textbox>
+                <w10:wrap type="topAndBottom"/>
+              </v:shape>
+            </w:pict>
+          </mc:Fallback>
+        </mc:AlternateContent>
+      </w:r>
+      <w:r>
+        <w:rPr>
+          <w:rFonts w:ascii="Times New Roman" w:hAnsi="Times New Roman" w:cs="Times New Roman"/>
+          <w:noProof/>
+          <w:sz w:val="18"/>
+          <w:szCs w:val="18"/>
+          <w:lang w:eastAsia="en-GB"/>
+        </w:rPr>
         <w:drawing>
-          <wp:anchor distT="0" distB="0" distL="114300" distR="114300" simplePos="0" relativeHeight="251670016" behindDoc="0" locked="0" layoutInCell="1" allowOverlap="1" wp14:anchorId="21D2C753" wp14:editId="2E3586FB">
+          <wp:anchor distT="0" distB="0" distL="114300" distR="114300" simplePos="0" relativeHeight="251656192" behindDoc="0" locked="0" layoutInCell="1" allowOverlap="1" wp14:anchorId="59D4DED3" wp14:editId="56751F3D">
             <wp:simplePos x="0" y="0"/>
             <wp:positionH relativeFrom="column">
               <wp:posOffset>3109595</wp:posOffset>
@@ -1669,131 +1860,6 @@
             </a:graphic>
           </wp:anchor>
         </w:drawing>
-      </w:r>
-      <w:r>
-        <w:rPr>
-          <w:noProof/>
-          <w:lang w:eastAsia="en-GB"/>
-        </w:rPr>
-        <mc:AlternateContent>
-          <mc:Choice Requires="wps">
-            <w:drawing>
-              <wp:anchor distT="0" distB="0" distL="114300" distR="114300" simplePos="0" relativeHeight="251798016" behindDoc="0" locked="0" layoutInCell="1" allowOverlap="1" wp14:anchorId="31A7C273" wp14:editId="0BDB7C5D">
-                <wp:simplePos x="0" y="0"/>
-                <wp:positionH relativeFrom="column">
-                  <wp:posOffset>3106420</wp:posOffset>
-                </wp:positionH>
-                <wp:positionV relativeFrom="paragraph">
-                  <wp:posOffset>2383155</wp:posOffset>
-                </wp:positionV>
-                <wp:extent cx="2126615" cy="311150"/>
-                <wp:effectExtent l="0" t="0" r="6985" b="0"/>
-                <wp:wrapTopAndBottom/>
-                <wp:docPr id="5" name="Text Box 5"/>
-                <wp:cNvGraphicFramePr/>
-                <a:graphic xmlns:a="http://schemas.openxmlformats.org/drawingml/2006/main">
-                  <a:graphicData uri="http://schemas.microsoft.com/office/word/2010/wordprocessingShape">
-                    <wps:wsp>
-                      <wps:cNvSpPr txBox="1"/>
-                      <wps:spPr>
-                        <a:xfrm>
-                          <a:off x="0" y="0"/>
-                          <a:ext cx="2126615" cy="311150"/>
-                        </a:xfrm>
-                        <a:prstGeom prst="rect">
-                          <a:avLst/>
-                        </a:prstGeom>
-                        <a:solidFill>
-                          <a:prstClr val="white"/>
-                        </a:solidFill>
-                        <a:ln>
-                          <a:noFill/>
-                        </a:ln>
-                        <a:effectLst/>
-                      </wps:spPr>
-                      <wps:txbx>
-                        <w:txbxContent>
-                          <w:p>
-                            <w:pPr>
-                              <w:pStyle w:val="Caption"/>
-                              <w:jc w:val="center"/>
-                              <w:rPr>
-                                <w:rFonts w:ascii="Times New Roman" w:hAnsi="Times New Roman" w:cs="Times New Roman"/>
-                                <w:noProof/>
-                              </w:rPr>
-                            </w:pPr>
-                            <w:r>
-                              <w:t xml:space="preserve">Figure </w:t>
-                            </w:r>
-                            <w:fldSimple w:instr=" SEQ Figure \* ARABIC ">
-                              <w:r>
-                                <w:rPr>
-                                  <w:noProof/>
-                                </w:rPr>
-                                <w:t>2</w:t>
-                              </w:r>
-                            </w:fldSimple>
-                            <w:r>
-                              <w:t>: Comparing performance of paralysation upon the CPU and GPU</w:t>
-                            </w:r>
-                          </w:p>
-                        </w:txbxContent>
-                      </wps:txbx>
-                      <wps:bodyPr rot="0" spcFirstLastPara="0" vertOverflow="overflow" horzOverflow="overflow" vert="horz" wrap="square" lIns="0" tIns="0" rIns="0" bIns="0" numCol="1" spcCol="0" rtlCol="0" fromWordArt="0" anchor="t" anchorCtr="0" forceAA="0" compatLnSpc="1">
-                        <a:prstTxWarp prst="textNoShape">
-                          <a:avLst/>
-                        </a:prstTxWarp>
-                        <a:noAutofit/>
-                      </wps:bodyPr>
-                    </wps:wsp>
-                  </a:graphicData>
-                </a:graphic>
-                <wp14:sizeRelV relativeFrom="margin">
-                  <wp14:pctHeight>0</wp14:pctHeight>
-                </wp14:sizeRelV>
-              </wp:anchor>
-            </w:drawing>
-          </mc:Choice>
-          <mc:Fallback>
-            <w:pict>
-              <v:shapetype w14:anchorId="31A7C273" id="_x0000_t202" coordsize="21600,21600" o:spt="202" path="m,l,21600r21600,l21600,xe">
-                <v:stroke joinstyle="miter"/>
-                <v:path gradientshapeok="t" o:connecttype="rect"/>
-              </v:shapetype>
-              <v:shape id="Text Box 5" o:spid="_x0000_s1026" type="#_x0000_t202" style="position:absolute;margin-left:244.6pt;margin-top:187.65pt;width:167.45pt;height:24.5pt;z-index:251798016;visibility:visible;mso-wrap-style:square;mso-height-percent:0;mso-wrap-distance-left:9pt;mso-wrap-distance-top:0;mso-wrap-distance-right:9pt;mso-wrap-distance-bottom:0;mso-position-horizontal:absolute;mso-position-horizontal-relative:text;mso-position-vertical:absolute;mso-position-vertical-relative:text;mso-height-percent:0;mso-height-relative:margin;v-text-anchor:top" o:gfxdata="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" stroked="f">
-                <v:textbox inset="0,0,0,0">
-                  <w:txbxContent>
-                    <w:p>
-                      <w:pPr>
-                        <w:pStyle w:val="Caption"/>
-                        <w:jc w:val="center"/>
-                        <w:rPr>
-                          <w:rFonts w:ascii="Times New Roman" w:hAnsi="Times New Roman" w:cs="Times New Roman"/>
-                          <w:noProof/>
-                        </w:rPr>
-                      </w:pPr>
-                      <w:r>
-                        <w:t xml:space="preserve">Figure </w:t>
-                      </w:r>
-                      <w:fldSimple w:instr=" SEQ Figure \* ARABIC ">
-                        <w:r>
-                          <w:rPr>
-                            <w:noProof/>
-                          </w:rPr>
-                          <w:t>2</w:t>
-                        </w:r>
-                      </w:fldSimple>
-                      <w:r>
-                        <w:t>: Comparing performance of paralysation upon the CPU and GPU</w:t>
-                      </w:r>
-                    </w:p>
-                  </w:txbxContent>
-                </v:textbox>
-                <w10:wrap type="topAndBottom"/>
-              </v:shape>
-            </w:pict>
-          </mc:Fallback>
-        </mc:AlternateContent>
       </w:r>
       <w:r>
         <w:rPr>
@@ -2311,7 +2377,7 @@
                                 <w:b/>
                                 <w:noProof/>
                               </w:rPr>
-                              <w:t>3</w:t>
+                              <w:t>1</w:t>
                             </w:r>
                             <w:r>
                               <w:rPr>
@@ -2413,7 +2479,7 @@
                           <w:b/>
                           <w:noProof/>
                         </w:rPr>
-                        <w:t>3</w:t>
+                        <w:t>1</w:t>
                       </w:r>
                       <w:r>
                         <w:rPr>
@@ -4284,9 +4350,9 @@
           <w:lang w:eastAsia="en-GB"/>
         </w:rPr>
         <w:drawing>
-          <wp:inline distT="0" distB="0" distL="0" distR="0" wp14:anchorId="21AC17BB" wp14:editId="621722DE">
-            <wp:extent cx="2641600" cy="1092200"/>
-            <wp:effectExtent l="0" t="0" r="6350" b="0"/>
+          <wp:inline distT="0" distB="0" distL="0" distR="0" wp14:anchorId="54D5D49A" wp14:editId="2A4A05A4">
+            <wp:extent cx="1794681" cy="742032"/>
+            <wp:effectExtent l="0" t="0" r="0" b="1270"/>
             <wp:docPr id="9" name="Picture 9"/>
             <wp:cNvGraphicFramePr>
               <a:graphicFrameLocks xmlns:a="http://schemas.openxmlformats.org/drawingml/2006/main" noChangeAspect="1"/>
@@ -4316,7 +4382,7 @@
                   <pic:spPr bwMode="auto">
                     <a:xfrm>
                       <a:off x="0" y="0"/>
-                      <a:ext cx="2641600" cy="1092200"/>
+                      <a:ext cx="1836923" cy="759497"/>
                     </a:xfrm>
                     <a:prstGeom prst="rect">
                       <a:avLst/>
@@ -4347,32 +4413,40 @@
           <w:sz w:val="20"/>
           <w:szCs w:val="18"/>
         </w:rPr>
+        <w:t xml:space="preserve">Simply storing the </w:t>
+      </w:r>
+      <w:r>
+        <w:rPr>
+          <w:rFonts w:ascii="Times New Roman" w:hAnsi="Times New Roman" w:cs="Times New Roman"/>
+          <w:sz w:val="20"/>
+          <w:szCs w:val="18"/>
+        </w:rPr>
+        <w:t>eight</w:t>
+      </w:r>
+      <w:r>
+        <w:rPr>
+          <w:rFonts w:ascii="Times New Roman" w:hAnsi="Times New Roman" w:cs="Times New Roman"/>
+          <w:sz w:val="20"/>
+          <w:szCs w:val="18"/>
+        </w:rPr>
+        <w:t xml:space="preserve"> child nodes and a list of rigid bodies will suffice</w:t>
+      </w:r>
+      <w:r>
+        <w:rPr>
+          <w:rFonts w:ascii="Times New Roman" w:hAnsi="Times New Roman" w:cs="Times New Roman"/>
+          <w:sz w:val="20"/>
+          <w:szCs w:val="18"/>
+        </w:rPr>
+        <w:t xml:space="preserve">, however for ease of use </w:t>
+      </w:r>
+      <w:r>
+        <w:rPr>
+          <w:rFonts w:ascii="Times New Roman" w:hAnsi="Times New Roman" w:cs="Times New Roman"/>
+          <w:sz w:val="20"/>
+          <w:szCs w:val="18"/>
+        </w:rPr>
         <w:lastRenderedPageBreak/>
-        <w:t xml:space="preserve">Simply storing the </w:t>
-      </w:r>
-      <w:r>
-        <w:rPr>
-          <w:rFonts w:ascii="Times New Roman" w:hAnsi="Times New Roman" w:cs="Times New Roman"/>
-          <w:sz w:val="20"/>
-          <w:szCs w:val="18"/>
-        </w:rPr>
-        <w:t>eight</w:t>
-      </w:r>
-      <w:r>
-        <w:rPr>
-          <w:rFonts w:ascii="Times New Roman" w:hAnsi="Times New Roman" w:cs="Times New Roman"/>
-          <w:sz w:val="20"/>
-          <w:szCs w:val="18"/>
-        </w:rPr>
-        <w:t xml:space="preserve"> child nodes and a list of rigid bodies will suffice</w:t>
-      </w:r>
-      <w:r>
-        <w:rPr>
-          <w:rFonts w:ascii="Times New Roman" w:hAnsi="Times New Roman" w:cs="Times New Roman"/>
-          <w:sz w:val="20"/>
-          <w:szCs w:val="18"/>
-        </w:rPr>
-        <w:t xml:space="preserve">, however for ease of use storing the known bounds of the </w:t>
+        <w:t xml:space="preserve">storing the known bounds of the </w:t>
       </w:r>
       <w:proofErr w:type="spellStart"/>
       <w:r>
@@ -4460,9 +4534,9 @@
           <w:lang w:eastAsia="en-GB"/>
         </w:rPr>
         <w:drawing>
-          <wp:inline distT="0" distB="0" distL="0" distR="0" wp14:anchorId="36CB9E8B" wp14:editId="3C8E0BF2">
-            <wp:extent cx="2591435" cy="714375"/>
-            <wp:effectExtent l="0" t="0" r="0" b="9525"/>
+          <wp:inline distT="0" distB="0" distL="0" distR="0" wp14:anchorId="74C73B6B" wp14:editId="1A3F65B8">
+            <wp:extent cx="2153598" cy="593677"/>
+            <wp:effectExtent l="0" t="0" r="0" b="0"/>
             <wp:docPr id="13" name="Picture 13"/>
             <wp:cNvGraphicFramePr>
               <a:graphicFrameLocks xmlns:a="http://schemas.openxmlformats.org/drawingml/2006/main" noChangeAspect="1"/>
@@ -4492,7 +4566,7 @@
                   <pic:spPr bwMode="auto">
                     <a:xfrm>
                       <a:off x="0" y="0"/>
-                      <a:ext cx="2591435" cy="714375"/>
+                      <a:ext cx="2194539" cy="604963"/>
                     </a:xfrm>
                     <a:prstGeom prst="rect">
                       <a:avLst/>
@@ -4646,9 +4720,9 @@
           <w:lang w:eastAsia="en-GB"/>
         </w:rPr>
         <w:drawing>
-          <wp:inline distT="0" distB="0" distL="0" distR="0" wp14:anchorId="316A915C" wp14:editId="60574CAA">
-            <wp:extent cx="2622550" cy="1212850"/>
-            <wp:effectExtent l="0" t="0" r="6350" b="6350"/>
+          <wp:inline distT="0" distB="0" distL="0" distR="0" wp14:anchorId="0D2E026A" wp14:editId="391F4352">
+            <wp:extent cx="1992573" cy="921505"/>
+            <wp:effectExtent l="0" t="0" r="8255" b="0"/>
             <wp:docPr id="11" name="Picture 11"/>
             <wp:cNvGraphicFramePr>
               <a:graphicFrameLocks xmlns:a="http://schemas.openxmlformats.org/drawingml/2006/main" noChangeAspect="1"/>
@@ -4676,7 +4750,7 @@
                   <pic:spPr bwMode="auto">
                     <a:xfrm>
                       <a:off x="0" y="0"/>
-                      <a:ext cx="2622550" cy="1212850"/>
+                      <a:ext cx="2011894" cy="930440"/>
                     </a:xfrm>
                     <a:prstGeom prst="rect">
                       <a:avLst/>
@@ -4815,6 +4889,88 @@
       <w:pPr>
         <w:rPr>
           <w:rFonts w:ascii="Times New Roman" w:hAnsi="Times New Roman" w:cs="Times New Roman"/>
+          <w:sz w:val="20"/>
+          <w:szCs w:val="18"/>
+        </w:rPr>
+      </w:pPr>
+      <w:r>
+        <w:rPr>
+          <w:rFonts w:ascii="Times New Roman" w:hAnsi="Times New Roman" w:cs="Times New Roman"/>
+          <w:noProof/>
+          <w:sz w:val="20"/>
+          <w:szCs w:val="18"/>
+          <w:lang w:eastAsia="en-GB"/>
+        </w:rPr>
+        <w:drawing>
+          <wp:anchor distT="0" distB="0" distL="114300" distR="114300" simplePos="0" relativeHeight="251658240" behindDoc="1" locked="0" layoutInCell="1" allowOverlap="1" wp14:anchorId="7999B940" wp14:editId="1964D213">
+            <wp:simplePos x="0" y="0"/>
+            <wp:positionH relativeFrom="column">
+              <wp:posOffset>238835</wp:posOffset>
+            </wp:positionH>
+            <wp:positionV relativeFrom="paragraph">
+              <wp:posOffset>2540</wp:posOffset>
+            </wp:positionV>
+            <wp:extent cx="2053988" cy="1683969"/>
+            <wp:effectExtent l="0" t="0" r="3810" b="0"/>
+            <wp:wrapTight wrapText="bothSides">
+              <wp:wrapPolygon edited="0">
+                <wp:start x="0" y="0"/>
+                <wp:lineTo x="0" y="21266"/>
+                <wp:lineTo x="21440" y="21266"/>
+                <wp:lineTo x="21440" y="0"/>
+                <wp:lineTo x="0" y="0"/>
+              </wp:wrapPolygon>
+            </wp:wrapTight>
+            <wp:docPr id="6" name="Picture 6"/>
+            <wp:cNvGraphicFramePr>
+              <a:graphicFrameLocks xmlns:a="http://schemas.openxmlformats.org/drawingml/2006/main" noChangeAspect="1"/>
+            </wp:cNvGraphicFramePr>
+            <a:graphic xmlns:a="http://schemas.openxmlformats.org/drawingml/2006/main">
+              <a:graphicData uri="http://schemas.openxmlformats.org/drawingml/2006/picture">
+                <pic:pic xmlns:pic="http://schemas.openxmlformats.org/drawingml/2006/picture">
+                  <pic:nvPicPr>
+                    <pic:cNvPr id="0" name="Picture 1"/>
+                    <pic:cNvPicPr>
+                      <a:picLocks noChangeAspect="1" noChangeArrowheads="1"/>
+                    </pic:cNvPicPr>
+                  </pic:nvPicPr>
+                  <pic:blipFill>
+                    <a:blip r:embed="rId10" cstate="print">
+                      <a:extLst>
+                        <a:ext uri="{28A0092B-C50C-407E-A947-70E740481C1C}">
+                          <a14:useLocalDpi xmlns:a14="http://schemas.microsoft.com/office/drawing/2010/main" val="0"/>
+                        </a:ext>
+                      </a:extLst>
+                    </a:blip>
+                    <a:srcRect/>
+                    <a:stretch>
+                      <a:fillRect/>
+                    </a:stretch>
+                  </pic:blipFill>
+                  <pic:spPr bwMode="auto">
+                    <a:xfrm>
+                      <a:off x="0" y="0"/>
+                      <a:ext cx="2053988" cy="1683969"/>
+                    </a:xfrm>
+                    <a:prstGeom prst="rect">
+                      <a:avLst/>
+                    </a:prstGeom>
+                    <a:noFill/>
+                    <a:ln>
+                      <a:noFill/>
+                    </a:ln>
+                  </pic:spPr>
+                </pic:pic>
+              </a:graphicData>
+            </a:graphic>
+          </wp:anchor>
+        </w:drawing>
+      </w:r>
+    </w:p>
+    <w:p>
+      <w:pPr>
+        <w:rPr>
+          <w:rFonts w:ascii="Times New Roman" w:hAnsi="Times New Roman" w:cs="Times New Roman"/>
           <w:b/>
           <w:szCs w:val="18"/>
         </w:rPr>
@@ -4825,6 +4981,7 @@
           <w:b/>
           <w:szCs w:val="18"/>
         </w:rPr>
+        <w:lastRenderedPageBreak/>
         <w:t>The Sweep and Prune Implementation</w:t>
       </w:r>
     </w:p>
@@ -4916,16 +5073,7 @@
           <w:sz w:val="20"/>
           <w:szCs w:val="18"/>
         </w:rPr>
-        <w:t xml:space="preserve">The basic principle is to only perform </w:t>
-      </w:r>
-      <w:r>
-        <w:rPr>
-          <w:rFonts w:ascii="Times New Roman" w:hAnsi="Times New Roman" w:cs="Times New Roman"/>
-          <w:sz w:val="20"/>
-          <w:szCs w:val="18"/>
-        </w:rPr>
-        <w:lastRenderedPageBreak/>
-        <w:t xml:space="preserve">narrow-phase collision detection upon bodies whom have at least one axis which overlaps. </w:t>
+        <w:t xml:space="preserve">The basic principle is to only perform narrow-phase collision detection upon bodies whom have at least one axis which overlaps. </w:t>
       </w:r>
     </w:p>
     <w:p>
@@ -4962,7 +5110,7 @@
                     </pic:cNvPicPr>
                   </pic:nvPicPr>
                   <pic:blipFill>
-                    <a:blip r:embed="rId10">
+                    <a:blip r:embed="rId11">
                       <a:extLst>
                         <a:ext uri="{28A0092B-C50C-407E-A947-70E740481C1C}">
                           <a14:useLocalDpi xmlns:a14="http://schemas.microsoft.com/office/drawing/2010/main" val="0"/>
@@ -5128,7 +5276,7 @@
                     </pic:cNvPicPr>
                   </pic:nvPicPr>
                   <pic:blipFill>
-                    <a:blip r:embed="rId11">
+                    <a:blip r:embed="rId12">
                       <a:extLst>
                         <a:ext uri="{28A0092B-C50C-407E-A947-70E740481C1C}">
                           <a14:useLocalDpi xmlns:a14="http://schemas.microsoft.com/office/drawing/2010/main" val="0"/>
@@ -5209,35 +5357,17 @@
           <w:sz w:val="20"/>
           <w:szCs w:val="18"/>
         </w:rPr>
-        <w:t xml:space="preserve"> and algorithmic optimizations, the proposed implementation will suffice. </w:t>
-      </w:r>
-    </w:p>
-    <w:p>
-      <w:pPr>
-        <w:rPr>
-          <w:rFonts w:ascii="Times New Roman" w:hAnsi="Times New Roman" w:cs="Times New Roman"/>
-          <w:sz w:val="20"/>
-          <w:szCs w:val="18"/>
-        </w:rPr>
-      </w:pPr>
-    </w:p>
-    <w:p>
-      <w:pPr>
-        <w:rPr>
-          <w:rFonts w:ascii="Times New Roman" w:hAnsi="Times New Roman" w:cs="Times New Roman"/>
-          <w:sz w:val="20"/>
-          <w:szCs w:val="18"/>
-        </w:rPr>
-      </w:pPr>
-    </w:p>
-    <w:p>
-      <w:pPr>
-        <w:rPr>
-          <w:rFonts w:ascii="Times New Roman" w:hAnsi="Times New Roman" w:cs="Times New Roman"/>
-          <w:sz w:val="20"/>
-          <w:szCs w:val="18"/>
-        </w:rPr>
-      </w:pPr>
+        <w:t xml:space="preserve"> </w:t>
+      </w:r>
+      <w:r>
+        <w:rPr>
+          <w:rFonts w:ascii="Times New Roman" w:hAnsi="Times New Roman" w:cs="Times New Roman"/>
+          <w:sz w:val="20"/>
+          <w:szCs w:val="18"/>
+        </w:rPr>
+        <w:lastRenderedPageBreak/>
+        <w:t xml:space="preserve">and algorithmic optimizations, the proposed implementation will suffice. </w:t>
+      </w:r>
     </w:p>
     <w:p>
       <w:pPr>
@@ -5874,966 +6004,958 @@
           <w:szCs w:val="18"/>
         </w:rPr>
         <w:lastRenderedPageBreak/>
-        <w:t>I believe that this paper points out that the future of real-time broad-phase collision detection</w:t>
+        <w:t>I believe that this paper points out that the future of real-time broad-phase collision detection lies in the area of parallelisation. Modern hardware is designed in such a way that physical simulations could easily reap the benefits of parallelisation, however research within the area is still being collated.</w:t>
+      </w:r>
+    </w:p>
+    <w:p>
+      <w:pPr>
+        <w:rPr>
+          <w:rFonts w:ascii="Times New Roman" w:hAnsi="Times New Roman" w:cs="Times New Roman"/>
+          <w:sz w:val="20"/>
+          <w:szCs w:val="18"/>
+        </w:rPr>
+      </w:pPr>
+      <w:r>
+        <w:rPr>
+          <w:rFonts w:ascii="Times New Roman" w:hAnsi="Times New Roman" w:cs="Times New Roman"/>
+          <w:sz w:val="20"/>
+          <w:szCs w:val="18"/>
+        </w:rPr>
+        <w:t xml:space="preserve">This is the reason I proposed a solution using a hybrid of the </w:t>
+      </w:r>
+      <w:proofErr w:type="spellStart"/>
+      <w:r>
+        <w:rPr>
+          <w:rFonts w:ascii="Times New Roman" w:hAnsi="Times New Roman" w:cs="Times New Roman"/>
+          <w:sz w:val="20"/>
+          <w:szCs w:val="18"/>
+        </w:rPr>
+        <w:t>octree</w:t>
+      </w:r>
+      <w:proofErr w:type="spellEnd"/>
+      <w:r>
+        <w:rPr>
+          <w:rFonts w:ascii="Times New Roman" w:hAnsi="Times New Roman" w:cs="Times New Roman"/>
+          <w:sz w:val="20"/>
+          <w:szCs w:val="18"/>
+        </w:rPr>
+        <w:t xml:space="preserve"> and sweep and prune algorithms.</w:t>
+      </w:r>
+      <w:r>
+        <w:rPr>
+          <w:rFonts w:ascii="Times New Roman" w:hAnsi="Times New Roman" w:cs="Times New Roman"/>
+          <w:sz w:val="20"/>
+          <w:szCs w:val="18"/>
+        </w:rPr>
+        <w:t xml:space="preserve"> Although the proposed solution has potential limitations in some scenarios, I believe I have shown it is a simple, generic solution with the potential of vast performance improvements.</w:t>
+      </w:r>
+    </w:p>
+    <w:p>
+      <w:pPr>
+        <w:rPr>
+          <w:rFonts w:ascii="Times New Roman" w:hAnsi="Times New Roman" w:cs="Times New Roman"/>
+          <w:b/>
+          <w:sz w:val="24"/>
+          <w:szCs w:val="18"/>
+        </w:rPr>
+      </w:pPr>
+      <w:r>
+        <w:rPr>
+          <w:rFonts w:ascii="Times New Roman" w:hAnsi="Times New Roman" w:cs="Times New Roman"/>
+          <w:b/>
+          <w:sz w:val="24"/>
+          <w:szCs w:val="18"/>
+        </w:rPr>
+        <w:t>References</w:t>
+      </w:r>
+    </w:p>
+    <w:p>
+      <w:pPr>
+        <w:rPr>
+          <w:rStyle w:val="Hyperlink"/>
+          <w:rFonts w:ascii="Times New Roman" w:hAnsi="Times New Roman" w:cs="Times New Roman"/>
+          <w:color w:val="auto"/>
+          <w:sz w:val="16"/>
+          <w:szCs w:val="18"/>
+          <w:u w:val="none"/>
+        </w:rPr>
+      </w:pPr>
+      <w:r>
+        <w:rPr>
+          <w:rFonts w:ascii="Times New Roman" w:hAnsi="Times New Roman" w:cs="Times New Roman"/>
+          <w:sz w:val="18"/>
+          <w:szCs w:val="18"/>
+        </w:rPr>
+        <w:t xml:space="preserve">[AGA10] </w:t>
+      </w:r>
+      <w:r>
+        <w:rPr>
+          <w:rFonts w:ascii="Times New Roman" w:hAnsi="Times New Roman" w:cs="Times New Roman"/>
+          <w:sz w:val="18"/>
+          <w:szCs w:val="18"/>
+        </w:rPr>
+        <w:t xml:space="preserve">Avril, Q, </w:t>
+      </w:r>
+      <w:proofErr w:type="spellStart"/>
+      <w:r>
+        <w:rPr>
+          <w:rFonts w:ascii="Times New Roman" w:hAnsi="Times New Roman" w:cs="Times New Roman"/>
+          <w:sz w:val="18"/>
+          <w:szCs w:val="18"/>
+        </w:rPr>
+        <w:t>Gouranton</w:t>
+      </w:r>
+      <w:proofErr w:type="spellEnd"/>
+      <w:r>
+        <w:rPr>
+          <w:rFonts w:ascii="Times New Roman" w:hAnsi="Times New Roman" w:cs="Times New Roman"/>
+          <w:sz w:val="18"/>
+          <w:szCs w:val="18"/>
+        </w:rPr>
+        <w:t xml:space="preserve">, V, and </w:t>
+      </w:r>
+      <w:proofErr w:type="spellStart"/>
+      <w:r>
+        <w:rPr>
+          <w:rFonts w:ascii="Times New Roman" w:hAnsi="Times New Roman" w:cs="Times New Roman"/>
+          <w:sz w:val="18"/>
+          <w:szCs w:val="18"/>
+        </w:rPr>
+        <w:t>Arnaldi</w:t>
+      </w:r>
+      <w:proofErr w:type="spellEnd"/>
+      <w:r>
+        <w:rPr>
+          <w:rFonts w:ascii="Times New Roman" w:hAnsi="Times New Roman" w:cs="Times New Roman"/>
+          <w:sz w:val="18"/>
+          <w:szCs w:val="18"/>
+        </w:rPr>
+        <w:t>, B (2010). Synchronization-free parallel collision detection pipeline. ICAT 2010.</w:t>
+      </w:r>
+    </w:p>
+    <w:p>
+      <w:pPr>
+        <w:rPr>
+          <w:rFonts w:ascii="Times New Roman" w:hAnsi="Times New Roman" w:cs="Times New Roman"/>
+          <w:sz w:val="18"/>
+          <w:szCs w:val="18"/>
+        </w:rPr>
+      </w:pPr>
+      <w:r>
+        <w:rPr>
+          <w:rFonts w:ascii="Times New Roman" w:hAnsi="Times New Roman" w:cs="Times New Roman"/>
+          <w:sz w:val="18"/>
+          <w:szCs w:val="18"/>
+        </w:rPr>
+        <w:t xml:space="preserve">[Bar92] </w:t>
+      </w:r>
+      <w:proofErr w:type="spellStart"/>
+      <w:r>
+        <w:rPr>
+          <w:rFonts w:ascii="Times New Roman" w:hAnsi="Times New Roman" w:cs="Times New Roman"/>
+          <w:sz w:val="18"/>
+          <w:szCs w:val="18"/>
+        </w:rPr>
+        <w:t>Baraff</w:t>
+      </w:r>
+      <w:proofErr w:type="spellEnd"/>
+      <w:r>
+        <w:rPr>
+          <w:rFonts w:ascii="Times New Roman" w:hAnsi="Times New Roman" w:cs="Times New Roman"/>
+          <w:sz w:val="18"/>
+          <w:szCs w:val="18"/>
+        </w:rPr>
+        <w:t>, D (1992). Dynamic Simulation of Non-Penetrating Rigid Bodies. Cornell University: PhD thesis</w:t>
+      </w:r>
+      <w:r>
+        <w:rPr>
+          <w:rFonts w:ascii="Times New Roman" w:hAnsi="Times New Roman" w:cs="Times New Roman"/>
+          <w:sz w:val="18"/>
+          <w:szCs w:val="18"/>
+        </w:rPr>
+        <w:t>.</w:t>
+      </w:r>
+    </w:p>
+    <w:p>
+      <w:pPr>
+        <w:rPr>
+          <w:rFonts w:ascii="Times New Roman" w:hAnsi="Times New Roman" w:cs="Times New Roman"/>
+          <w:sz w:val="18"/>
+          <w:szCs w:val="18"/>
+        </w:rPr>
+      </w:pPr>
+      <w:r>
+        <w:rPr>
+          <w:rFonts w:ascii="Times New Roman" w:hAnsi="Times New Roman" w:cs="Times New Roman"/>
+          <w:sz w:val="18"/>
+          <w:szCs w:val="18"/>
+        </w:rPr>
+        <w:t xml:space="preserve">[CLMP95] </w:t>
+      </w:r>
+      <w:r>
+        <w:rPr>
+          <w:rFonts w:ascii="Times New Roman" w:hAnsi="Times New Roman" w:cs="Times New Roman"/>
+          <w:sz w:val="18"/>
+          <w:szCs w:val="18"/>
+        </w:rPr>
+        <w:t xml:space="preserve">Cohen, J. D, Lin, M. C, </w:t>
+      </w:r>
+      <w:proofErr w:type="spellStart"/>
+      <w:r>
+        <w:rPr>
+          <w:rFonts w:ascii="Times New Roman" w:hAnsi="Times New Roman" w:cs="Times New Roman"/>
+          <w:sz w:val="18"/>
+          <w:szCs w:val="18"/>
+        </w:rPr>
+        <w:t>Manocha</w:t>
+      </w:r>
+      <w:proofErr w:type="spellEnd"/>
+      <w:r>
+        <w:rPr>
+          <w:rFonts w:ascii="Times New Roman" w:hAnsi="Times New Roman" w:cs="Times New Roman"/>
+          <w:sz w:val="18"/>
+          <w:szCs w:val="18"/>
+        </w:rPr>
+        <w:t xml:space="preserve">, D. and </w:t>
+      </w:r>
+      <w:proofErr w:type="spellStart"/>
+      <w:r>
+        <w:rPr>
+          <w:rFonts w:ascii="Times New Roman" w:hAnsi="Times New Roman" w:cs="Times New Roman"/>
+          <w:sz w:val="18"/>
+          <w:szCs w:val="18"/>
+        </w:rPr>
+        <w:t>Ponamgi</w:t>
+      </w:r>
+      <w:proofErr w:type="spellEnd"/>
+      <w:r>
+        <w:rPr>
+          <w:rFonts w:ascii="Times New Roman" w:hAnsi="Times New Roman" w:cs="Times New Roman"/>
+          <w:sz w:val="18"/>
+          <w:szCs w:val="18"/>
+        </w:rPr>
+        <w:t xml:space="preserve">, M. K (1995). An interactive and exact collision detection system </w:t>
+      </w:r>
+      <w:r>
+        <w:rPr>
+          <w:rFonts w:ascii="Times New Roman" w:hAnsi="Times New Roman" w:cs="Times New Roman"/>
+          <w:sz w:val="18"/>
+          <w:szCs w:val="18"/>
+        </w:rPr>
+        <w:t xml:space="preserve">for large-scale environments. </w:t>
+      </w:r>
+      <w:r>
+        <w:rPr>
+          <w:rFonts w:ascii="Times New Roman" w:hAnsi="Times New Roman" w:cs="Times New Roman"/>
+          <w:sz w:val="18"/>
+          <w:szCs w:val="18"/>
+        </w:rPr>
+        <w:t xml:space="preserve">Symposium on Interactive 3D Graphics. </w:t>
+      </w:r>
+      <w:proofErr w:type="gramStart"/>
+      <w:r>
+        <w:rPr>
+          <w:rFonts w:ascii="Times New Roman" w:hAnsi="Times New Roman" w:cs="Times New Roman"/>
+          <w:sz w:val="18"/>
+          <w:szCs w:val="18"/>
+        </w:rPr>
+        <w:t>p</w:t>
+      </w:r>
+      <w:r>
+        <w:rPr>
+          <w:rFonts w:ascii="Times New Roman" w:hAnsi="Times New Roman" w:cs="Times New Roman"/>
+          <w:sz w:val="18"/>
+          <w:szCs w:val="18"/>
+        </w:rPr>
+        <w:t>189–196</w:t>
+      </w:r>
+      <w:proofErr w:type="gramEnd"/>
+      <w:r>
+        <w:rPr>
+          <w:rFonts w:ascii="Times New Roman" w:hAnsi="Times New Roman" w:cs="Times New Roman"/>
+          <w:sz w:val="18"/>
+          <w:szCs w:val="18"/>
+        </w:rPr>
+        <w:t>, 218.</w:t>
+      </w:r>
+    </w:p>
+    <w:p>
+      <w:pPr>
+        <w:rPr>
+          <w:rFonts w:ascii="Times New Roman" w:hAnsi="Times New Roman" w:cs="Times New Roman"/>
+          <w:sz w:val="18"/>
+          <w:szCs w:val="18"/>
+        </w:rPr>
+      </w:pPr>
+      <w:r>
+        <w:rPr>
+          <w:rFonts w:ascii="Times New Roman" w:hAnsi="Times New Roman" w:cs="Times New Roman"/>
+          <w:sz w:val="18"/>
+          <w:szCs w:val="18"/>
+        </w:rPr>
+        <w:t xml:space="preserve">[GLM05] </w:t>
+      </w:r>
+      <w:proofErr w:type="spellStart"/>
+      <w:r>
+        <w:rPr>
+          <w:rFonts w:ascii="Times New Roman" w:hAnsi="Times New Roman" w:cs="Times New Roman"/>
+          <w:sz w:val="18"/>
+          <w:szCs w:val="18"/>
+        </w:rPr>
+        <w:t>Govindaraju</w:t>
+      </w:r>
+      <w:proofErr w:type="spellEnd"/>
+      <w:r>
+        <w:rPr>
+          <w:rFonts w:ascii="Times New Roman" w:hAnsi="Times New Roman" w:cs="Times New Roman"/>
+          <w:sz w:val="18"/>
+          <w:szCs w:val="18"/>
+        </w:rPr>
+        <w:t xml:space="preserve">, N. K, Lin, M. C, and </w:t>
+      </w:r>
+      <w:proofErr w:type="spellStart"/>
+      <w:r>
+        <w:rPr>
+          <w:rFonts w:ascii="Times New Roman" w:hAnsi="Times New Roman" w:cs="Times New Roman"/>
+          <w:sz w:val="18"/>
+          <w:szCs w:val="18"/>
+        </w:rPr>
+        <w:t>Manocha</w:t>
+      </w:r>
+      <w:proofErr w:type="spellEnd"/>
+      <w:r>
+        <w:rPr>
+          <w:rFonts w:ascii="Times New Roman" w:hAnsi="Times New Roman" w:cs="Times New Roman"/>
+          <w:sz w:val="18"/>
+          <w:szCs w:val="18"/>
+        </w:rPr>
+        <w:t>, D (2005). Fast and reliable collision detection using graphics processors. COMPGEOM: Annual ACM Symposium on Computational Geometry.</w:t>
+      </w:r>
+    </w:p>
+    <w:p>
+      <w:pPr>
+        <w:rPr>
+          <w:rFonts w:ascii="Times New Roman" w:hAnsi="Times New Roman" w:cs="Times New Roman"/>
+          <w:sz w:val="18"/>
+          <w:szCs w:val="18"/>
+        </w:rPr>
+      </w:pPr>
+      <w:r>
+        <w:rPr>
+          <w:rFonts w:ascii="Times New Roman" w:hAnsi="Times New Roman" w:cs="Times New Roman"/>
+          <w:sz w:val="18"/>
+          <w:szCs w:val="18"/>
+        </w:rPr>
+        <w:t xml:space="preserve">[GRLM03] </w:t>
+      </w:r>
+      <w:proofErr w:type="spellStart"/>
+      <w:r>
+        <w:rPr>
+          <w:rFonts w:ascii="Times New Roman" w:hAnsi="Times New Roman" w:cs="Times New Roman"/>
+          <w:sz w:val="18"/>
+          <w:szCs w:val="18"/>
+        </w:rPr>
+        <w:t>Govindaraju</w:t>
+      </w:r>
+      <w:proofErr w:type="spellEnd"/>
+      <w:r>
+        <w:rPr>
+          <w:rFonts w:ascii="Times New Roman" w:hAnsi="Times New Roman" w:cs="Times New Roman"/>
+          <w:sz w:val="18"/>
+          <w:szCs w:val="18"/>
+        </w:rPr>
+        <w:t xml:space="preserve">, N. K, Redon, S, Lin, M. C, and </w:t>
+      </w:r>
+      <w:proofErr w:type="spellStart"/>
+      <w:r>
+        <w:rPr>
+          <w:rFonts w:ascii="Times New Roman" w:hAnsi="Times New Roman" w:cs="Times New Roman"/>
+          <w:sz w:val="18"/>
+          <w:szCs w:val="18"/>
+        </w:rPr>
+        <w:t>Manocha</w:t>
+      </w:r>
+      <w:proofErr w:type="spellEnd"/>
+      <w:r>
+        <w:rPr>
+          <w:rFonts w:ascii="Times New Roman" w:hAnsi="Times New Roman" w:cs="Times New Roman"/>
+          <w:sz w:val="18"/>
+          <w:szCs w:val="18"/>
+        </w:rPr>
+        <w:t>, D (2003). Interactive collision detection between complex models in large environments using graphics hardware. San Diego, California: SIGGRAPH/</w:t>
+      </w:r>
+      <w:proofErr w:type="spellStart"/>
+      <w:r>
+        <w:rPr>
+          <w:rFonts w:ascii="Times New Roman" w:hAnsi="Times New Roman" w:cs="Times New Roman"/>
+          <w:sz w:val="18"/>
+          <w:szCs w:val="18"/>
+        </w:rPr>
+        <w:t>Eurographics</w:t>
+      </w:r>
+      <w:proofErr w:type="spellEnd"/>
+      <w:r>
+        <w:rPr>
+          <w:rFonts w:ascii="Times New Roman" w:hAnsi="Times New Roman" w:cs="Times New Roman"/>
+          <w:sz w:val="18"/>
+          <w:szCs w:val="18"/>
+        </w:rPr>
+        <w:t xml:space="preserve"> Workshop on Graphics Hardware. </w:t>
+      </w:r>
+      <w:proofErr w:type="gramStart"/>
+      <w:r>
+        <w:rPr>
+          <w:rFonts w:ascii="Times New Roman" w:hAnsi="Times New Roman" w:cs="Times New Roman"/>
+          <w:sz w:val="18"/>
+          <w:szCs w:val="18"/>
+        </w:rPr>
+        <w:t>p</w:t>
+      </w:r>
+      <w:r>
+        <w:rPr>
+          <w:rFonts w:ascii="Times New Roman" w:hAnsi="Times New Roman" w:cs="Times New Roman"/>
+          <w:sz w:val="18"/>
+          <w:szCs w:val="18"/>
+        </w:rPr>
+        <w:t>25–32</w:t>
+      </w:r>
+      <w:proofErr w:type="gramEnd"/>
+      <w:r>
+        <w:rPr>
+          <w:rFonts w:ascii="Times New Roman" w:hAnsi="Times New Roman" w:cs="Times New Roman"/>
+          <w:sz w:val="18"/>
+          <w:szCs w:val="18"/>
+        </w:rPr>
+        <w:t>.</w:t>
+      </w:r>
+    </w:p>
+    <w:p>
+      <w:pPr>
+        <w:rPr>
+          <w:rFonts w:ascii="Times New Roman" w:hAnsi="Times New Roman" w:cs="Times New Roman"/>
+          <w:sz w:val="18"/>
+          <w:szCs w:val="18"/>
+        </w:rPr>
+      </w:pPr>
+      <w:r>
+        <w:rPr>
+          <w:rFonts w:ascii="Times New Roman" w:hAnsi="Times New Roman" w:cs="Times New Roman"/>
+          <w:sz w:val="18"/>
+          <w:szCs w:val="18"/>
+        </w:rPr>
+        <w:t xml:space="preserve">[KHY08] </w:t>
+      </w:r>
+      <w:r>
+        <w:rPr>
+          <w:rFonts w:ascii="Times New Roman" w:hAnsi="Times New Roman" w:cs="Times New Roman"/>
+          <w:sz w:val="18"/>
+          <w:szCs w:val="18"/>
+        </w:rPr>
+        <w:t xml:space="preserve">Kim, D, </w:t>
+      </w:r>
+      <w:proofErr w:type="spellStart"/>
+      <w:r>
+        <w:rPr>
+          <w:rFonts w:ascii="Times New Roman" w:hAnsi="Times New Roman" w:cs="Times New Roman"/>
+          <w:sz w:val="18"/>
+          <w:szCs w:val="18"/>
+        </w:rPr>
+        <w:t>Heo</w:t>
+      </w:r>
+      <w:proofErr w:type="spellEnd"/>
+      <w:r>
+        <w:rPr>
+          <w:rFonts w:ascii="Times New Roman" w:hAnsi="Times New Roman" w:cs="Times New Roman"/>
+          <w:sz w:val="18"/>
+          <w:szCs w:val="18"/>
+        </w:rPr>
+        <w:t xml:space="preserve">, J. P and </w:t>
+      </w:r>
+      <w:proofErr w:type="spellStart"/>
+      <w:r>
+        <w:rPr>
+          <w:rFonts w:ascii="Times New Roman" w:hAnsi="Times New Roman" w:cs="Times New Roman"/>
+          <w:sz w:val="18"/>
+          <w:szCs w:val="18"/>
+        </w:rPr>
+        <w:t>eui</w:t>
+      </w:r>
+      <w:proofErr w:type="spellEnd"/>
+      <w:r>
+        <w:rPr>
+          <w:rFonts w:ascii="Times New Roman" w:hAnsi="Times New Roman" w:cs="Times New Roman"/>
+          <w:sz w:val="18"/>
+          <w:szCs w:val="18"/>
+        </w:rPr>
+        <w:t xml:space="preserve"> Yoon S (2008</w:t>
+      </w:r>
+      <w:r>
+        <w:rPr>
+          <w:rFonts w:ascii="Times New Roman" w:hAnsi="Times New Roman" w:cs="Times New Roman"/>
+          <w:sz w:val="18"/>
+          <w:szCs w:val="18"/>
+        </w:rPr>
+        <w:t>). Parallel continuous collision detection. Dept. of CS, KAIST: Technical report.</w:t>
+      </w:r>
+    </w:p>
+    <w:p>
+      <w:pPr>
+        <w:rPr>
+          <w:rFonts w:ascii="Times New Roman" w:hAnsi="Times New Roman" w:cs="Times New Roman"/>
+          <w:sz w:val="18"/>
+          <w:szCs w:val="18"/>
+        </w:rPr>
+      </w:pPr>
+      <w:r>
+        <w:rPr>
+          <w:rFonts w:ascii="Times New Roman" w:hAnsi="Times New Roman" w:cs="Times New Roman"/>
+          <w:sz w:val="18"/>
+          <w:szCs w:val="18"/>
+        </w:rPr>
+        <w:t xml:space="preserve">[KP03] </w:t>
+      </w:r>
+      <w:r>
+        <w:rPr>
+          <w:rFonts w:ascii="Times New Roman" w:hAnsi="Times New Roman" w:cs="Times New Roman"/>
+          <w:sz w:val="18"/>
+          <w:szCs w:val="18"/>
+        </w:rPr>
+        <w:t xml:space="preserve">Knott, D. and </w:t>
+      </w:r>
+      <w:proofErr w:type="spellStart"/>
+      <w:r>
+        <w:rPr>
+          <w:rFonts w:ascii="Times New Roman" w:hAnsi="Times New Roman" w:cs="Times New Roman"/>
+          <w:sz w:val="18"/>
+          <w:szCs w:val="18"/>
+        </w:rPr>
+        <w:t>Pai</w:t>
+      </w:r>
+      <w:proofErr w:type="spellEnd"/>
+      <w:r>
+        <w:rPr>
+          <w:rFonts w:ascii="Times New Roman" w:hAnsi="Times New Roman" w:cs="Times New Roman"/>
+          <w:sz w:val="18"/>
+          <w:szCs w:val="18"/>
+        </w:rPr>
+        <w:t>, D. K. (2003). Collision and interference detection in real-</w:t>
+      </w:r>
+      <w:r>
+        <w:rPr>
+          <w:rFonts w:ascii="Times New Roman" w:hAnsi="Times New Roman" w:cs="Times New Roman"/>
+          <w:sz w:val="18"/>
+          <w:szCs w:val="18"/>
+        </w:rPr>
+        <w:t xml:space="preserve">time using graphics hardware. </w:t>
+      </w:r>
+      <w:r>
+        <w:rPr>
+          <w:rFonts w:ascii="Times New Roman" w:hAnsi="Times New Roman" w:cs="Times New Roman"/>
+          <w:sz w:val="18"/>
+          <w:szCs w:val="18"/>
+        </w:rPr>
+        <w:t xml:space="preserve">Graphics Interface. </w:t>
+      </w:r>
+      <w:proofErr w:type="gramStart"/>
+      <w:r>
+        <w:rPr>
+          <w:rFonts w:ascii="Times New Roman" w:hAnsi="Times New Roman" w:cs="Times New Roman"/>
+          <w:sz w:val="18"/>
+          <w:szCs w:val="18"/>
+        </w:rPr>
+        <w:t>p</w:t>
+      </w:r>
+      <w:r>
+        <w:rPr>
+          <w:rFonts w:ascii="Times New Roman" w:hAnsi="Times New Roman" w:cs="Times New Roman"/>
+          <w:sz w:val="18"/>
+          <w:szCs w:val="18"/>
+        </w:rPr>
+        <w:t>73-80</w:t>
+      </w:r>
+      <w:proofErr w:type="gramEnd"/>
+      <w:r>
+        <w:rPr>
+          <w:rFonts w:ascii="Times New Roman" w:hAnsi="Times New Roman" w:cs="Times New Roman"/>
+          <w:sz w:val="18"/>
+          <w:szCs w:val="18"/>
+        </w:rPr>
+        <w:t>.</w:t>
+      </w:r>
+    </w:p>
+    <w:p>
+      <w:pPr>
+        <w:rPr>
+          <w:rFonts w:ascii="Times New Roman" w:hAnsi="Times New Roman" w:cs="Times New Roman"/>
+          <w:sz w:val="18"/>
+          <w:szCs w:val="18"/>
+        </w:rPr>
+      </w:pPr>
+      <w:r>
+        <w:rPr>
+          <w:rFonts w:ascii="Times New Roman" w:hAnsi="Times New Roman" w:cs="Times New Roman"/>
+          <w:sz w:val="18"/>
+          <w:szCs w:val="18"/>
+        </w:rPr>
+        <w:t xml:space="preserve">[Luq05] </w:t>
+      </w:r>
+      <w:proofErr w:type="spellStart"/>
+      <w:r>
+        <w:rPr>
+          <w:rFonts w:ascii="Times New Roman" w:hAnsi="Times New Roman" w:cs="Times New Roman"/>
+          <w:sz w:val="18"/>
+          <w:szCs w:val="18"/>
+        </w:rPr>
+        <w:t>Luque</w:t>
+      </w:r>
+      <w:proofErr w:type="spellEnd"/>
+      <w:r>
+        <w:rPr>
+          <w:rFonts w:ascii="Times New Roman" w:hAnsi="Times New Roman" w:cs="Times New Roman"/>
+          <w:sz w:val="18"/>
+          <w:szCs w:val="18"/>
+        </w:rPr>
+        <w:t xml:space="preserve">, </w:t>
+      </w:r>
+      <w:r>
+        <w:rPr>
+          <w:rFonts w:ascii="Times New Roman" w:hAnsi="Times New Roman" w:cs="Times New Roman"/>
+          <w:sz w:val="18"/>
+          <w:szCs w:val="18"/>
+        </w:rPr>
+        <w:t>R,</w:t>
+      </w:r>
+      <w:r>
+        <w:rPr>
+          <w:rFonts w:ascii="Times New Roman" w:hAnsi="Times New Roman" w:cs="Times New Roman"/>
+          <w:sz w:val="18"/>
+          <w:szCs w:val="18"/>
+        </w:rPr>
+        <w:t xml:space="preserve"> G. (2005). Broad-phase collision detection using semi-adjusting BSP-trees. New York: I3D '05 Proceedings of the 2005 symposium on Interactive 3D graph</w:t>
+      </w:r>
+      <w:r>
+        <w:rPr>
+          <w:rFonts w:ascii="Times New Roman" w:hAnsi="Times New Roman" w:cs="Times New Roman"/>
+          <w:sz w:val="18"/>
+          <w:szCs w:val="18"/>
+        </w:rPr>
+        <w:t xml:space="preserve">ics and games. </w:t>
+      </w:r>
+      <w:proofErr w:type="gramStart"/>
+      <w:r>
+        <w:rPr>
+          <w:rFonts w:ascii="Times New Roman" w:hAnsi="Times New Roman" w:cs="Times New Roman"/>
+          <w:sz w:val="18"/>
+          <w:szCs w:val="18"/>
+        </w:rPr>
+        <w:t>p179</w:t>
+      </w:r>
+      <w:r>
+        <w:rPr>
+          <w:rFonts w:ascii="Times New Roman" w:hAnsi="Times New Roman" w:cs="Times New Roman"/>
+          <w:sz w:val="18"/>
+          <w:szCs w:val="18"/>
+        </w:rPr>
+        <w:t>-186</w:t>
+      </w:r>
+      <w:proofErr w:type="gramEnd"/>
+      <w:r>
+        <w:rPr>
+          <w:rFonts w:ascii="Times New Roman" w:hAnsi="Times New Roman" w:cs="Times New Roman"/>
+          <w:sz w:val="18"/>
+          <w:szCs w:val="18"/>
+        </w:rPr>
+        <w:t>.</w:t>
+      </w:r>
+    </w:p>
+    <w:p>
+      <w:pPr>
+        <w:rPr>
+          <w:rFonts w:ascii="Times New Roman" w:hAnsi="Times New Roman" w:cs="Times New Roman"/>
+          <w:sz w:val="18"/>
+          <w:szCs w:val="18"/>
+        </w:rPr>
+      </w:pPr>
+      <w:r>
+        <w:rPr>
+          <w:rFonts w:ascii="Times New Roman" w:hAnsi="Times New Roman" w:cs="Times New Roman"/>
+          <w:sz w:val="18"/>
+          <w:szCs w:val="18"/>
+        </w:rPr>
+        <w:t xml:space="preserve">[MW88] </w:t>
+      </w:r>
+      <w:r>
+        <w:rPr>
+          <w:rFonts w:ascii="Times New Roman" w:hAnsi="Times New Roman" w:cs="Times New Roman"/>
+          <w:sz w:val="18"/>
+          <w:szCs w:val="18"/>
+        </w:rPr>
+        <w:t xml:space="preserve">Moore, M and </w:t>
+      </w:r>
+      <w:proofErr w:type="spellStart"/>
+      <w:r>
+        <w:rPr>
+          <w:rFonts w:ascii="Times New Roman" w:hAnsi="Times New Roman" w:cs="Times New Roman"/>
+          <w:sz w:val="18"/>
+          <w:szCs w:val="18"/>
+        </w:rPr>
+        <w:t>Wilhelms</w:t>
+      </w:r>
+      <w:proofErr w:type="spellEnd"/>
+      <w:r>
+        <w:rPr>
+          <w:rFonts w:ascii="Times New Roman" w:hAnsi="Times New Roman" w:cs="Times New Roman"/>
+          <w:sz w:val="18"/>
+          <w:szCs w:val="18"/>
+        </w:rPr>
+        <w:t>, J (1988). Collision Detection and Response for Computer Animation. New York: SIGGRAPH '88 Proceedings of the 15th annual conference on Computer grap</w:t>
+      </w:r>
+      <w:r>
+        <w:rPr>
+          <w:rFonts w:ascii="Times New Roman" w:hAnsi="Times New Roman" w:cs="Times New Roman"/>
+          <w:sz w:val="18"/>
+          <w:szCs w:val="18"/>
+        </w:rPr>
+        <w:t>hics and interactive techniques</w:t>
+      </w:r>
+      <w:r>
+        <w:rPr>
+          <w:rFonts w:ascii="Times New Roman" w:hAnsi="Times New Roman" w:cs="Times New Roman"/>
+          <w:sz w:val="18"/>
+          <w:szCs w:val="18"/>
+        </w:rPr>
+        <w:t xml:space="preserve">. </w:t>
+      </w:r>
+      <w:proofErr w:type="gramStart"/>
+      <w:r>
+        <w:rPr>
+          <w:rFonts w:ascii="Times New Roman" w:hAnsi="Times New Roman" w:cs="Times New Roman"/>
+          <w:sz w:val="18"/>
+          <w:szCs w:val="18"/>
+        </w:rPr>
+        <w:t>p289-298</w:t>
+      </w:r>
+      <w:proofErr w:type="gramEnd"/>
+      <w:r>
+        <w:rPr>
+          <w:rFonts w:ascii="Times New Roman" w:hAnsi="Times New Roman" w:cs="Times New Roman"/>
+          <w:sz w:val="18"/>
+          <w:szCs w:val="18"/>
+        </w:rPr>
+        <w:t>.</w:t>
+      </w:r>
+    </w:p>
+    <w:p>
+      <w:pPr>
+        <w:rPr>
+          <w:rFonts w:ascii="Times New Roman" w:hAnsi="Times New Roman" w:cs="Times New Roman"/>
+          <w:sz w:val="18"/>
+          <w:szCs w:val="18"/>
+        </w:rPr>
+      </w:pPr>
+      <w:r>
+        <w:rPr>
+          <w:rFonts w:ascii="Times New Roman" w:hAnsi="Times New Roman" w:cs="Times New Roman"/>
+          <w:sz w:val="18"/>
+          <w:szCs w:val="18"/>
+        </w:rPr>
+        <w:lastRenderedPageBreak/>
+        <w:t xml:space="preserve">[Sam84] </w:t>
+      </w:r>
+      <w:proofErr w:type="spellStart"/>
+      <w:r>
+        <w:rPr>
+          <w:rFonts w:ascii="Times New Roman" w:hAnsi="Times New Roman" w:cs="Times New Roman"/>
+          <w:sz w:val="18"/>
+          <w:szCs w:val="18"/>
+        </w:rPr>
+        <w:t>Samet</w:t>
+      </w:r>
+      <w:proofErr w:type="spellEnd"/>
+      <w:r>
+        <w:rPr>
+          <w:rFonts w:ascii="Times New Roman" w:hAnsi="Times New Roman" w:cs="Times New Roman"/>
+          <w:sz w:val="18"/>
+          <w:szCs w:val="18"/>
+        </w:rPr>
+        <w:t xml:space="preserve">, H (1984). The </w:t>
+      </w:r>
+      <w:proofErr w:type="spellStart"/>
+      <w:r>
+        <w:rPr>
+          <w:rFonts w:ascii="Times New Roman" w:hAnsi="Times New Roman" w:cs="Times New Roman"/>
+          <w:sz w:val="18"/>
+          <w:szCs w:val="18"/>
+        </w:rPr>
+        <w:t>Quadtree</w:t>
+      </w:r>
+      <w:proofErr w:type="spellEnd"/>
+      <w:r>
+        <w:rPr>
+          <w:rFonts w:ascii="Times New Roman" w:hAnsi="Times New Roman" w:cs="Times New Roman"/>
+          <w:sz w:val="18"/>
+          <w:szCs w:val="18"/>
+        </w:rPr>
+        <w:t xml:space="preserve"> and Related Hierarchical Data Structures. New York: ACM Computing Surveys. </w:t>
+      </w:r>
+      <w:proofErr w:type="gramStart"/>
+      <w:r>
+        <w:rPr>
+          <w:rFonts w:ascii="Times New Roman" w:hAnsi="Times New Roman" w:cs="Times New Roman"/>
+          <w:sz w:val="18"/>
+          <w:szCs w:val="18"/>
+        </w:rPr>
+        <w:t>p187-260</w:t>
+      </w:r>
+      <w:proofErr w:type="gramEnd"/>
+      <w:r>
+        <w:rPr>
+          <w:rFonts w:ascii="Times New Roman" w:hAnsi="Times New Roman" w:cs="Times New Roman"/>
+          <w:sz w:val="18"/>
+          <w:szCs w:val="18"/>
+        </w:rPr>
+        <w:t>.</w:t>
+      </w:r>
+    </w:p>
+    <w:p>
+      <w:pPr>
+        <w:rPr>
+          <w:rFonts w:ascii="Times New Roman" w:hAnsi="Times New Roman" w:cs="Times New Roman"/>
+          <w:sz w:val="18"/>
+          <w:szCs w:val="18"/>
+        </w:rPr>
+      </w:pPr>
+      <w:r>
+        <w:rPr>
+          <w:rFonts w:ascii="Times New Roman" w:hAnsi="Times New Roman" w:cs="Times New Roman"/>
+          <w:sz w:val="18"/>
+          <w:szCs w:val="18"/>
+        </w:rPr>
+        <w:t xml:space="preserve">[TMT08] </w:t>
+      </w:r>
+      <w:r>
+        <w:rPr>
+          <w:rFonts w:ascii="Times New Roman" w:hAnsi="Times New Roman" w:cs="Times New Roman"/>
+          <w:sz w:val="18"/>
+          <w:szCs w:val="18"/>
+        </w:rPr>
+        <w:t xml:space="preserve">Tang, M, </w:t>
+      </w:r>
+      <w:proofErr w:type="spellStart"/>
+      <w:r>
+        <w:rPr>
+          <w:rFonts w:ascii="Times New Roman" w:hAnsi="Times New Roman" w:cs="Times New Roman"/>
+          <w:sz w:val="18"/>
+          <w:szCs w:val="18"/>
+        </w:rPr>
+        <w:t>Manocha</w:t>
+      </w:r>
+      <w:proofErr w:type="spellEnd"/>
+      <w:r>
+        <w:rPr>
+          <w:rFonts w:ascii="Times New Roman" w:hAnsi="Times New Roman" w:cs="Times New Roman"/>
+          <w:sz w:val="18"/>
+          <w:szCs w:val="18"/>
+        </w:rPr>
+        <w:t>, D and Tong, R (2008). Multi-core collision detecti</w:t>
+      </w:r>
+      <w:r>
+        <w:rPr>
+          <w:rFonts w:ascii="Times New Roman" w:hAnsi="Times New Roman" w:cs="Times New Roman"/>
+          <w:sz w:val="18"/>
+          <w:szCs w:val="18"/>
+        </w:rPr>
+        <w:t xml:space="preserve">on between deformable models. </w:t>
+      </w:r>
+      <w:r>
+        <w:rPr>
+          <w:rFonts w:ascii="Times New Roman" w:hAnsi="Times New Roman" w:cs="Times New Roman"/>
+          <w:sz w:val="18"/>
+          <w:szCs w:val="18"/>
+        </w:rPr>
+        <w:t>Computers &amp; Graphics.</w:t>
+      </w:r>
+    </w:p>
+    <w:p>
+      <w:pPr>
+        <w:rPr>
+          <w:rFonts w:ascii="Times New Roman" w:hAnsi="Times New Roman" w:cs="Times New Roman"/>
+          <w:sz w:val="18"/>
+          <w:szCs w:val="18"/>
+        </w:rPr>
+      </w:pPr>
+      <w:r>
+        <w:rPr>
+          <w:rFonts w:ascii="Times New Roman" w:hAnsi="Times New Roman" w:cs="Times New Roman"/>
+          <w:sz w:val="18"/>
+          <w:szCs w:val="18"/>
+        </w:rPr>
+        <w:t>[TPB08]</w:t>
+      </w:r>
+      <w:r>
+        <w:rPr>
+          <w:rFonts w:ascii="Times New Roman" w:hAnsi="Times New Roman" w:cs="Times New Roman"/>
+          <w:sz w:val="18"/>
+          <w:szCs w:val="18"/>
+        </w:rPr>
+        <w:t xml:space="preserve"> </w:t>
+      </w:r>
+      <w:proofErr w:type="spellStart"/>
+      <w:r>
+        <w:rPr>
+          <w:rFonts w:ascii="Times New Roman" w:hAnsi="Times New Roman" w:cs="Times New Roman"/>
+          <w:sz w:val="18"/>
+          <w:szCs w:val="18"/>
+        </w:rPr>
+        <w:t>Thomaszewski</w:t>
+      </w:r>
+      <w:proofErr w:type="spellEnd"/>
+      <w:r>
+        <w:rPr>
+          <w:rFonts w:ascii="Times New Roman" w:hAnsi="Times New Roman" w:cs="Times New Roman"/>
+          <w:sz w:val="18"/>
+          <w:szCs w:val="18"/>
+        </w:rPr>
+        <w:t xml:space="preserve">, B, Pabst, S and </w:t>
+      </w:r>
+      <w:proofErr w:type="spellStart"/>
+      <w:r>
+        <w:rPr>
+          <w:rFonts w:ascii="Times New Roman" w:hAnsi="Times New Roman" w:cs="Times New Roman"/>
+          <w:sz w:val="18"/>
+          <w:szCs w:val="18"/>
+        </w:rPr>
+        <w:t>Blochinger</w:t>
+      </w:r>
+      <w:proofErr w:type="spellEnd"/>
+      <w:r>
+        <w:rPr>
+          <w:rFonts w:ascii="Times New Roman" w:hAnsi="Times New Roman" w:cs="Times New Roman"/>
+          <w:sz w:val="18"/>
+          <w:szCs w:val="18"/>
+        </w:rPr>
+        <w:t xml:space="preserve">, W (2008). Parallel techniques for physically based simulation on multi-core processor architectures. </w:t>
+      </w:r>
+      <w:proofErr w:type="gramStart"/>
+      <w:r>
+        <w:rPr>
+          <w:rFonts w:ascii="Times New Roman" w:hAnsi="Times New Roman" w:cs="Times New Roman"/>
+          <w:sz w:val="18"/>
+          <w:szCs w:val="18"/>
+        </w:rPr>
+        <w:t>p25-40</w:t>
+      </w:r>
+      <w:proofErr w:type="gramEnd"/>
+      <w:r>
+        <w:rPr>
+          <w:rFonts w:ascii="Times New Roman" w:hAnsi="Times New Roman" w:cs="Times New Roman"/>
+          <w:sz w:val="18"/>
+          <w:szCs w:val="18"/>
+        </w:rPr>
+        <w:t>.</w:t>
       </w:r>
       <w:bookmarkStart w:id="0" w:name="_GoBack"/>
       <w:bookmarkEnd w:id="0"/>
-      <w:r>
-        <w:rPr>
-          <w:rFonts w:ascii="Times New Roman" w:hAnsi="Times New Roman" w:cs="Times New Roman"/>
-          <w:sz w:val="20"/>
-          <w:szCs w:val="18"/>
-        </w:rPr>
-        <w:t xml:space="preserve"> lies in the area of parallelisation. Modern hardware is designed in such a way that physical simulations could easily reap the benefits of parallelisation, however research within the area is still being collated.</w:t>
-      </w:r>
-    </w:p>
-    <w:p>
-      <w:pPr>
-        <w:rPr>
-          <w:rFonts w:ascii="Times New Roman" w:hAnsi="Times New Roman" w:cs="Times New Roman"/>
-          <w:sz w:val="20"/>
-          <w:szCs w:val="18"/>
-        </w:rPr>
-      </w:pPr>
-      <w:r>
-        <w:rPr>
-          <w:rFonts w:ascii="Times New Roman" w:hAnsi="Times New Roman" w:cs="Times New Roman"/>
-          <w:sz w:val="20"/>
-          <w:szCs w:val="18"/>
-        </w:rPr>
-        <w:t xml:space="preserve">This is the reason I proposed a solution using a hybrid of the </w:t>
-      </w:r>
-      <w:proofErr w:type="spellStart"/>
-      <w:r>
-        <w:rPr>
-          <w:rFonts w:ascii="Times New Roman" w:hAnsi="Times New Roman" w:cs="Times New Roman"/>
-          <w:sz w:val="20"/>
-          <w:szCs w:val="18"/>
-        </w:rPr>
-        <w:t>octree</w:t>
-      </w:r>
-      <w:proofErr w:type="spellEnd"/>
-      <w:r>
-        <w:rPr>
-          <w:rFonts w:ascii="Times New Roman" w:hAnsi="Times New Roman" w:cs="Times New Roman"/>
-          <w:sz w:val="20"/>
-          <w:szCs w:val="18"/>
-        </w:rPr>
-        <w:t xml:space="preserve"> and sweep and prune algorithms.</w:t>
-      </w:r>
-      <w:r>
-        <w:rPr>
-          <w:rFonts w:ascii="Times New Roman" w:hAnsi="Times New Roman" w:cs="Times New Roman"/>
-          <w:sz w:val="20"/>
-          <w:szCs w:val="18"/>
-        </w:rPr>
-        <w:t xml:space="preserve"> Although the proposed solution has potential limitations in some scenarios, I believe I have shown it is a simple, generic solution with the potential of vast performance improvements.</w:t>
-      </w:r>
-    </w:p>
-    <w:p>
-      <w:pPr>
-        <w:rPr>
-          <w:rFonts w:ascii="Times New Roman" w:hAnsi="Times New Roman" w:cs="Times New Roman"/>
-          <w:b/>
-          <w:sz w:val="24"/>
-          <w:szCs w:val="18"/>
-        </w:rPr>
-      </w:pPr>
-      <w:r>
-        <w:rPr>
-          <w:rFonts w:ascii="Times New Roman" w:hAnsi="Times New Roman" w:cs="Times New Roman"/>
-          <w:b/>
-          <w:sz w:val="24"/>
-          <w:szCs w:val="18"/>
-        </w:rPr>
-        <w:t>References</w:t>
-      </w:r>
-    </w:p>
-    <w:p>
-      <w:pPr>
-        <w:rPr>
-          <w:rStyle w:val="Hyperlink"/>
-          <w:rFonts w:ascii="Times New Roman" w:hAnsi="Times New Roman" w:cs="Times New Roman"/>
-          <w:color w:val="auto"/>
-          <w:sz w:val="16"/>
-          <w:szCs w:val="18"/>
-          <w:u w:val="none"/>
-        </w:rPr>
-      </w:pPr>
-      <w:r>
-        <w:rPr>
-          <w:rFonts w:ascii="Times New Roman" w:hAnsi="Times New Roman" w:cs="Times New Roman"/>
-          <w:sz w:val="18"/>
-          <w:szCs w:val="18"/>
-        </w:rPr>
-        <w:t xml:space="preserve">[AGA10] </w:t>
-      </w:r>
-      <w:r>
-        <w:rPr>
-          <w:rFonts w:ascii="Times New Roman" w:hAnsi="Times New Roman" w:cs="Times New Roman"/>
-          <w:sz w:val="18"/>
-          <w:szCs w:val="18"/>
-        </w:rPr>
-        <w:t xml:space="preserve">Avril, Q, </w:t>
-      </w:r>
-      <w:proofErr w:type="spellStart"/>
-      <w:r>
-        <w:rPr>
-          <w:rFonts w:ascii="Times New Roman" w:hAnsi="Times New Roman" w:cs="Times New Roman"/>
-          <w:sz w:val="18"/>
-          <w:szCs w:val="18"/>
-        </w:rPr>
-        <w:t>Gouranton</w:t>
-      </w:r>
-      <w:proofErr w:type="spellEnd"/>
-      <w:r>
-        <w:rPr>
-          <w:rFonts w:ascii="Times New Roman" w:hAnsi="Times New Roman" w:cs="Times New Roman"/>
-          <w:sz w:val="18"/>
-          <w:szCs w:val="18"/>
-        </w:rPr>
-        <w:t xml:space="preserve">, V, and </w:t>
-      </w:r>
-      <w:proofErr w:type="spellStart"/>
-      <w:r>
-        <w:rPr>
-          <w:rFonts w:ascii="Times New Roman" w:hAnsi="Times New Roman" w:cs="Times New Roman"/>
-          <w:sz w:val="18"/>
-          <w:szCs w:val="18"/>
-        </w:rPr>
-        <w:t>Arnaldi</w:t>
-      </w:r>
-      <w:proofErr w:type="spellEnd"/>
-      <w:r>
-        <w:rPr>
-          <w:rFonts w:ascii="Times New Roman" w:hAnsi="Times New Roman" w:cs="Times New Roman"/>
-          <w:sz w:val="18"/>
-          <w:szCs w:val="18"/>
-        </w:rPr>
-        <w:t>, B (2010). Synchronization-free parallel collision detection pipeline. ICAT 2010.</w:t>
-      </w:r>
-    </w:p>
-    <w:p>
-      <w:pPr>
-        <w:rPr>
-          <w:rFonts w:ascii="Times New Roman" w:hAnsi="Times New Roman" w:cs="Times New Roman"/>
-          <w:sz w:val="18"/>
-          <w:szCs w:val="18"/>
-        </w:rPr>
-      </w:pPr>
-      <w:r>
-        <w:rPr>
-          <w:rFonts w:ascii="Times New Roman" w:hAnsi="Times New Roman" w:cs="Times New Roman"/>
-          <w:sz w:val="18"/>
-          <w:szCs w:val="18"/>
-        </w:rPr>
-        <w:t xml:space="preserve">[Bar92] </w:t>
-      </w:r>
-      <w:proofErr w:type="spellStart"/>
-      <w:r>
-        <w:rPr>
-          <w:rFonts w:ascii="Times New Roman" w:hAnsi="Times New Roman" w:cs="Times New Roman"/>
-          <w:sz w:val="18"/>
-          <w:szCs w:val="18"/>
-        </w:rPr>
-        <w:t>Baraff</w:t>
-      </w:r>
-      <w:proofErr w:type="spellEnd"/>
-      <w:r>
-        <w:rPr>
-          <w:rFonts w:ascii="Times New Roman" w:hAnsi="Times New Roman" w:cs="Times New Roman"/>
-          <w:sz w:val="18"/>
-          <w:szCs w:val="18"/>
-        </w:rPr>
-        <w:t>, D (1992). Dynamic Simulation of Non-Penetrating Rigid Bodies. Cornell University: PhD thesis</w:t>
-      </w:r>
-      <w:r>
-        <w:rPr>
-          <w:rFonts w:ascii="Times New Roman" w:hAnsi="Times New Roman" w:cs="Times New Roman"/>
-          <w:sz w:val="18"/>
-          <w:szCs w:val="18"/>
-        </w:rPr>
-        <w:t>.</w:t>
-      </w:r>
-    </w:p>
-    <w:p>
-      <w:pPr>
-        <w:rPr>
-          <w:rFonts w:ascii="Times New Roman" w:hAnsi="Times New Roman" w:cs="Times New Roman"/>
-          <w:sz w:val="18"/>
-          <w:szCs w:val="18"/>
-        </w:rPr>
-      </w:pPr>
-      <w:r>
-        <w:rPr>
-          <w:rFonts w:ascii="Times New Roman" w:hAnsi="Times New Roman" w:cs="Times New Roman"/>
-          <w:sz w:val="18"/>
-          <w:szCs w:val="18"/>
-        </w:rPr>
-        <w:t xml:space="preserve">[CLMP95] </w:t>
-      </w:r>
-      <w:r>
-        <w:rPr>
-          <w:rFonts w:ascii="Times New Roman" w:hAnsi="Times New Roman" w:cs="Times New Roman"/>
-          <w:sz w:val="18"/>
-          <w:szCs w:val="18"/>
-        </w:rPr>
-        <w:t xml:space="preserve">Cohen, J. D, Lin, M. C, </w:t>
-      </w:r>
-      <w:proofErr w:type="spellStart"/>
-      <w:r>
-        <w:rPr>
-          <w:rFonts w:ascii="Times New Roman" w:hAnsi="Times New Roman" w:cs="Times New Roman"/>
-          <w:sz w:val="18"/>
-          <w:szCs w:val="18"/>
-        </w:rPr>
-        <w:t>Manocha</w:t>
-      </w:r>
-      <w:proofErr w:type="spellEnd"/>
-      <w:r>
-        <w:rPr>
-          <w:rFonts w:ascii="Times New Roman" w:hAnsi="Times New Roman" w:cs="Times New Roman"/>
-          <w:sz w:val="18"/>
-          <w:szCs w:val="18"/>
-        </w:rPr>
-        <w:t xml:space="preserve">, D. and </w:t>
-      </w:r>
-      <w:proofErr w:type="spellStart"/>
-      <w:r>
-        <w:rPr>
-          <w:rFonts w:ascii="Times New Roman" w:hAnsi="Times New Roman" w:cs="Times New Roman"/>
-          <w:sz w:val="18"/>
-          <w:szCs w:val="18"/>
-        </w:rPr>
-        <w:t>Ponamgi</w:t>
-      </w:r>
-      <w:proofErr w:type="spellEnd"/>
-      <w:r>
-        <w:rPr>
-          <w:rFonts w:ascii="Times New Roman" w:hAnsi="Times New Roman" w:cs="Times New Roman"/>
-          <w:sz w:val="18"/>
-          <w:szCs w:val="18"/>
-        </w:rPr>
-        <w:t xml:space="preserve">, M. K (1995). An interactive and exact collision detection system </w:t>
-      </w:r>
-      <w:r>
-        <w:rPr>
-          <w:rFonts w:ascii="Times New Roman" w:hAnsi="Times New Roman" w:cs="Times New Roman"/>
-          <w:sz w:val="18"/>
-          <w:szCs w:val="18"/>
-        </w:rPr>
-        <w:t xml:space="preserve">for large-scale environments. </w:t>
-      </w:r>
-      <w:r>
-        <w:rPr>
-          <w:rFonts w:ascii="Times New Roman" w:hAnsi="Times New Roman" w:cs="Times New Roman"/>
-          <w:sz w:val="18"/>
-          <w:szCs w:val="18"/>
-        </w:rPr>
-        <w:t xml:space="preserve">Symposium on Interactive 3D Graphics. </w:t>
-      </w:r>
-      <w:proofErr w:type="gramStart"/>
-      <w:r>
-        <w:rPr>
-          <w:rFonts w:ascii="Times New Roman" w:hAnsi="Times New Roman" w:cs="Times New Roman"/>
-          <w:sz w:val="18"/>
-          <w:szCs w:val="18"/>
-        </w:rPr>
-        <w:t>p</w:t>
-      </w:r>
-      <w:r>
-        <w:rPr>
-          <w:rFonts w:ascii="Times New Roman" w:hAnsi="Times New Roman" w:cs="Times New Roman"/>
-          <w:sz w:val="18"/>
-          <w:szCs w:val="18"/>
-        </w:rPr>
-        <w:t>189–196</w:t>
-      </w:r>
-      <w:proofErr w:type="gramEnd"/>
-      <w:r>
-        <w:rPr>
-          <w:rFonts w:ascii="Times New Roman" w:hAnsi="Times New Roman" w:cs="Times New Roman"/>
-          <w:sz w:val="18"/>
-          <w:szCs w:val="18"/>
-        </w:rPr>
-        <w:t>, 218.</w:t>
-      </w:r>
-    </w:p>
-    <w:p>
-      <w:pPr>
-        <w:rPr>
-          <w:rFonts w:ascii="Times New Roman" w:hAnsi="Times New Roman" w:cs="Times New Roman"/>
-          <w:sz w:val="18"/>
-          <w:szCs w:val="18"/>
-        </w:rPr>
-      </w:pPr>
-      <w:r>
-        <w:rPr>
-          <w:rFonts w:ascii="Times New Roman" w:hAnsi="Times New Roman" w:cs="Times New Roman"/>
-          <w:sz w:val="18"/>
-          <w:szCs w:val="18"/>
-        </w:rPr>
-        <w:t xml:space="preserve">[GLM05] </w:t>
-      </w:r>
-      <w:proofErr w:type="spellStart"/>
-      <w:r>
-        <w:rPr>
-          <w:rFonts w:ascii="Times New Roman" w:hAnsi="Times New Roman" w:cs="Times New Roman"/>
-          <w:sz w:val="18"/>
-          <w:szCs w:val="18"/>
-        </w:rPr>
-        <w:t>Govindaraju</w:t>
-      </w:r>
-      <w:proofErr w:type="spellEnd"/>
-      <w:r>
-        <w:rPr>
-          <w:rFonts w:ascii="Times New Roman" w:hAnsi="Times New Roman" w:cs="Times New Roman"/>
-          <w:sz w:val="18"/>
-          <w:szCs w:val="18"/>
-        </w:rPr>
-        <w:t xml:space="preserve">, N. K, Lin, M. C, and </w:t>
-      </w:r>
-      <w:proofErr w:type="spellStart"/>
-      <w:r>
-        <w:rPr>
-          <w:rFonts w:ascii="Times New Roman" w:hAnsi="Times New Roman" w:cs="Times New Roman"/>
-          <w:sz w:val="18"/>
-          <w:szCs w:val="18"/>
-        </w:rPr>
-        <w:t>Manocha</w:t>
-      </w:r>
-      <w:proofErr w:type="spellEnd"/>
-      <w:r>
-        <w:rPr>
-          <w:rFonts w:ascii="Times New Roman" w:hAnsi="Times New Roman" w:cs="Times New Roman"/>
-          <w:sz w:val="18"/>
-          <w:szCs w:val="18"/>
-        </w:rPr>
-        <w:t>, D (2005). Fast and reliable collision detection using graphics processors. COMPGEOM: Annual ACM Symposium on Computational Geometry.</w:t>
-      </w:r>
-    </w:p>
-    <w:p>
-      <w:pPr>
-        <w:rPr>
-          <w:rFonts w:ascii="Times New Roman" w:hAnsi="Times New Roman" w:cs="Times New Roman"/>
-          <w:sz w:val="18"/>
-          <w:szCs w:val="18"/>
-        </w:rPr>
-      </w:pPr>
-      <w:r>
-        <w:rPr>
-          <w:rFonts w:ascii="Times New Roman" w:hAnsi="Times New Roman" w:cs="Times New Roman"/>
-          <w:sz w:val="18"/>
-          <w:szCs w:val="18"/>
-        </w:rPr>
-        <w:t xml:space="preserve">[GRLM03] </w:t>
-      </w:r>
-      <w:proofErr w:type="spellStart"/>
-      <w:r>
-        <w:rPr>
-          <w:rFonts w:ascii="Times New Roman" w:hAnsi="Times New Roman" w:cs="Times New Roman"/>
-          <w:sz w:val="18"/>
-          <w:szCs w:val="18"/>
-        </w:rPr>
-        <w:t>Govindaraju</w:t>
-      </w:r>
-      <w:proofErr w:type="spellEnd"/>
-      <w:r>
-        <w:rPr>
-          <w:rFonts w:ascii="Times New Roman" w:hAnsi="Times New Roman" w:cs="Times New Roman"/>
-          <w:sz w:val="18"/>
-          <w:szCs w:val="18"/>
-        </w:rPr>
-        <w:t xml:space="preserve">, N. K, Redon, S, Lin, M. C, and </w:t>
-      </w:r>
-      <w:proofErr w:type="spellStart"/>
-      <w:r>
-        <w:rPr>
-          <w:rFonts w:ascii="Times New Roman" w:hAnsi="Times New Roman" w:cs="Times New Roman"/>
-          <w:sz w:val="18"/>
-          <w:szCs w:val="18"/>
-        </w:rPr>
-        <w:t>Manocha</w:t>
-      </w:r>
-      <w:proofErr w:type="spellEnd"/>
-      <w:r>
-        <w:rPr>
-          <w:rFonts w:ascii="Times New Roman" w:hAnsi="Times New Roman" w:cs="Times New Roman"/>
-          <w:sz w:val="18"/>
-          <w:szCs w:val="18"/>
-        </w:rPr>
-        <w:t>, D (2003). Interactive collision detection between complex models in large environments using graphics hardware. San Diego, California: SIGGRAPH/</w:t>
-      </w:r>
-      <w:proofErr w:type="spellStart"/>
-      <w:r>
-        <w:rPr>
-          <w:rFonts w:ascii="Times New Roman" w:hAnsi="Times New Roman" w:cs="Times New Roman"/>
-          <w:sz w:val="18"/>
-          <w:szCs w:val="18"/>
-        </w:rPr>
-        <w:t>Eurographics</w:t>
-      </w:r>
-      <w:proofErr w:type="spellEnd"/>
-      <w:r>
-        <w:rPr>
-          <w:rFonts w:ascii="Times New Roman" w:hAnsi="Times New Roman" w:cs="Times New Roman"/>
-          <w:sz w:val="18"/>
-          <w:szCs w:val="18"/>
-        </w:rPr>
-        <w:t xml:space="preserve"> Workshop on Graphics Hardware. </w:t>
-      </w:r>
-      <w:proofErr w:type="gramStart"/>
-      <w:r>
-        <w:rPr>
-          <w:rFonts w:ascii="Times New Roman" w:hAnsi="Times New Roman" w:cs="Times New Roman"/>
-          <w:sz w:val="18"/>
-          <w:szCs w:val="18"/>
-        </w:rPr>
-        <w:t>p</w:t>
-      </w:r>
-      <w:r>
-        <w:rPr>
-          <w:rFonts w:ascii="Times New Roman" w:hAnsi="Times New Roman" w:cs="Times New Roman"/>
-          <w:sz w:val="18"/>
-          <w:szCs w:val="18"/>
-        </w:rPr>
-        <w:t>25–32</w:t>
-      </w:r>
-      <w:proofErr w:type="gramEnd"/>
-      <w:r>
-        <w:rPr>
-          <w:rFonts w:ascii="Times New Roman" w:hAnsi="Times New Roman" w:cs="Times New Roman"/>
-          <w:sz w:val="18"/>
-          <w:szCs w:val="18"/>
-        </w:rPr>
-        <w:t>.</w:t>
-      </w:r>
-    </w:p>
-    <w:p>
-      <w:pPr>
-        <w:rPr>
-          <w:rFonts w:ascii="Times New Roman" w:hAnsi="Times New Roman" w:cs="Times New Roman"/>
-          <w:sz w:val="18"/>
-          <w:szCs w:val="18"/>
-        </w:rPr>
-      </w:pPr>
-      <w:r>
-        <w:rPr>
-          <w:rFonts w:ascii="Times New Roman" w:hAnsi="Times New Roman" w:cs="Times New Roman"/>
-          <w:sz w:val="18"/>
-          <w:szCs w:val="18"/>
-        </w:rPr>
-        <w:t xml:space="preserve">[KHY08] </w:t>
-      </w:r>
-      <w:r>
-        <w:rPr>
-          <w:rFonts w:ascii="Times New Roman" w:hAnsi="Times New Roman" w:cs="Times New Roman"/>
-          <w:sz w:val="18"/>
-          <w:szCs w:val="18"/>
-        </w:rPr>
-        <w:t xml:space="preserve">Kim, D, </w:t>
-      </w:r>
-      <w:proofErr w:type="spellStart"/>
-      <w:r>
-        <w:rPr>
-          <w:rFonts w:ascii="Times New Roman" w:hAnsi="Times New Roman" w:cs="Times New Roman"/>
-          <w:sz w:val="18"/>
-          <w:szCs w:val="18"/>
-        </w:rPr>
-        <w:t>Heo</w:t>
-      </w:r>
-      <w:proofErr w:type="spellEnd"/>
-      <w:r>
-        <w:rPr>
-          <w:rFonts w:ascii="Times New Roman" w:hAnsi="Times New Roman" w:cs="Times New Roman"/>
-          <w:sz w:val="18"/>
-          <w:szCs w:val="18"/>
-        </w:rPr>
-        <w:t xml:space="preserve">, J. P and </w:t>
-      </w:r>
-      <w:proofErr w:type="spellStart"/>
-      <w:r>
-        <w:rPr>
-          <w:rFonts w:ascii="Times New Roman" w:hAnsi="Times New Roman" w:cs="Times New Roman"/>
-          <w:sz w:val="18"/>
-          <w:szCs w:val="18"/>
-        </w:rPr>
-        <w:t>eui</w:t>
-      </w:r>
-      <w:proofErr w:type="spellEnd"/>
-      <w:r>
-        <w:rPr>
-          <w:rFonts w:ascii="Times New Roman" w:hAnsi="Times New Roman" w:cs="Times New Roman"/>
-          <w:sz w:val="18"/>
-          <w:szCs w:val="18"/>
-        </w:rPr>
-        <w:t xml:space="preserve"> Yoon S (2008</w:t>
-      </w:r>
-      <w:r>
-        <w:rPr>
-          <w:rFonts w:ascii="Times New Roman" w:hAnsi="Times New Roman" w:cs="Times New Roman"/>
-          <w:sz w:val="18"/>
-          <w:szCs w:val="18"/>
-        </w:rPr>
-        <w:t>). Parallel continuous collision detection. Dept. of CS, KAIST: Technical report.</w:t>
-      </w:r>
-    </w:p>
-    <w:p>
-      <w:pPr>
-        <w:rPr>
-          <w:rFonts w:ascii="Times New Roman" w:hAnsi="Times New Roman" w:cs="Times New Roman"/>
-          <w:sz w:val="18"/>
-          <w:szCs w:val="18"/>
-        </w:rPr>
-      </w:pPr>
-      <w:r>
-        <w:rPr>
-          <w:rFonts w:ascii="Times New Roman" w:hAnsi="Times New Roman" w:cs="Times New Roman"/>
-          <w:sz w:val="18"/>
-          <w:szCs w:val="18"/>
-        </w:rPr>
-        <w:t xml:space="preserve">[KP03] </w:t>
-      </w:r>
-      <w:r>
-        <w:rPr>
-          <w:rFonts w:ascii="Times New Roman" w:hAnsi="Times New Roman" w:cs="Times New Roman"/>
-          <w:sz w:val="18"/>
-          <w:szCs w:val="18"/>
-        </w:rPr>
-        <w:t xml:space="preserve">Knott, D. and </w:t>
-      </w:r>
-      <w:proofErr w:type="spellStart"/>
-      <w:r>
-        <w:rPr>
-          <w:rFonts w:ascii="Times New Roman" w:hAnsi="Times New Roman" w:cs="Times New Roman"/>
-          <w:sz w:val="18"/>
-          <w:szCs w:val="18"/>
-        </w:rPr>
-        <w:t>Pai</w:t>
-      </w:r>
-      <w:proofErr w:type="spellEnd"/>
-      <w:r>
-        <w:rPr>
-          <w:rFonts w:ascii="Times New Roman" w:hAnsi="Times New Roman" w:cs="Times New Roman"/>
-          <w:sz w:val="18"/>
-          <w:szCs w:val="18"/>
-        </w:rPr>
-        <w:t>, D. K. (2003). Collision and interference detection in real-</w:t>
-      </w:r>
-      <w:r>
-        <w:rPr>
-          <w:rFonts w:ascii="Times New Roman" w:hAnsi="Times New Roman" w:cs="Times New Roman"/>
-          <w:sz w:val="18"/>
-          <w:szCs w:val="18"/>
-        </w:rPr>
-        <w:t xml:space="preserve">time using graphics hardware. </w:t>
-      </w:r>
-      <w:r>
-        <w:rPr>
-          <w:rFonts w:ascii="Times New Roman" w:hAnsi="Times New Roman" w:cs="Times New Roman"/>
-          <w:sz w:val="18"/>
-          <w:szCs w:val="18"/>
-        </w:rPr>
-        <w:t xml:space="preserve">Graphics Interface. </w:t>
-      </w:r>
-      <w:proofErr w:type="gramStart"/>
-      <w:r>
-        <w:rPr>
-          <w:rFonts w:ascii="Times New Roman" w:hAnsi="Times New Roman" w:cs="Times New Roman"/>
-          <w:sz w:val="18"/>
-          <w:szCs w:val="18"/>
-        </w:rPr>
-        <w:t>p</w:t>
-      </w:r>
-      <w:r>
-        <w:rPr>
-          <w:rFonts w:ascii="Times New Roman" w:hAnsi="Times New Roman" w:cs="Times New Roman"/>
-          <w:sz w:val="18"/>
-          <w:szCs w:val="18"/>
-        </w:rPr>
-        <w:t>73-80</w:t>
-      </w:r>
-      <w:proofErr w:type="gramEnd"/>
-      <w:r>
-        <w:rPr>
-          <w:rFonts w:ascii="Times New Roman" w:hAnsi="Times New Roman" w:cs="Times New Roman"/>
-          <w:sz w:val="18"/>
-          <w:szCs w:val="18"/>
-        </w:rPr>
-        <w:t>.</w:t>
-      </w:r>
-    </w:p>
-    <w:p>
-      <w:pPr>
-        <w:rPr>
-          <w:rFonts w:ascii="Times New Roman" w:hAnsi="Times New Roman" w:cs="Times New Roman"/>
-          <w:sz w:val="18"/>
-          <w:szCs w:val="18"/>
-        </w:rPr>
-      </w:pPr>
-      <w:r>
-        <w:rPr>
-          <w:rFonts w:ascii="Times New Roman" w:hAnsi="Times New Roman" w:cs="Times New Roman"/>
-          <w:sz w:val="18"/>
-          <w:szCs w:val="18"/>
-        </w:rPr>
-        <w:t xml:space="preserve">[Luq05] </w:t>
-      </w:r>
-      <w:proofErr w:type="spellStart"/>
-      <w:r>
-        <w:rPr>
-          <w:rFonts w:ascii="Times New Roman" w:hAnsi="Times New Roman" w:cs="Times New Roman"/>
-          <w:sz w:val="18"/>
-          <w:szCs w:val="18"/>
-        </w:rPr>
-        <w:t>Luque</w:t>
-      </w:r>
-      <w:proofErr w:type="spellEnd"/>
-      <w:r>
-        <w:rPr>
-          <w:rFonts w:ascii="Times New Roman" w:hAnsi="Times New Roman" w:cs="Times New Roman"/>
-          <w:sz w:val="18"/>
-          <w:szCs w:val="18"/>
-        </w:rPr>
-        <w:t xml:space="preserve">, </w:t>
-      </w:r>
-      <w:r>
-        <w:rPr>
-          <w:rFonts w:ascii="Times New Roman" w:hAnsi="Times New Roman" w:cs="Times New Roman"/>
-          <w:sz w:val="18"/>
-          <w:szCs w:val="18"/>
-        </w:rPr>
-        <w:t>R,</w:t>
-      </w:r>
-      <w:r>
-        <w:rPr>
-          <w:rFonts w:ascii="Times New Roman" w:hAnsi="Times New Roman" w:cs="Times New Roman"/>
-          <w:sz w:val="18"/>
-          <w:szCs w:val="18"/>
-        </w:rPr>
-        <w:t xml:space="preserve"> G. (2005). Broad-phase collision detection using semi-adjusting BSP-trees. New York: I3D '05 Proceedings of the 2005 symposium on Interactive 3D graph</w:t>
-      </w:r>
-      <w:r>
-        <w:rPr>
-          <w:rFonts w:ascii="Times New Roman" w:hAnsi="Times New Roman" w:cs="Times New Roman"/>
-          <w:sz w:val="18"/>
-          <w:szCs w:val="18"/>
-        </w:rPr>
-        <w:t xml:space="preserve">ics and games. </w:t>
-      </w:r>
-      <w:proofErr w:type="gramStart"/>
-      <w:r>
-        <w:rPr>
-          <w:rFonts w:ascii="Times New Roman" w:hAnsi="Times New Roman" w:cs="Times New Roman"/>
-          <w:sz w:val="18"/>
-          <w:szCs w:val="18"/>
-        </w:rPr>
-        <w:t>p179</w:t>
-      </w:r>
-      <w:r>
-        <w:rPr>
-          <w:rFonts w:ascii="Times New Roman" w:hAnsi="Times New Roman" w:cs="Times New Roman"/>
-          <w:sz w:val="18"/>
-          <w:szCs w:val="18"/>
-        </w:rPr>
-        <w:t>-186</w:t>
-      </w:r>
-      <w:proofErr w:type="gramEnd"/>
-      <w:r>
-        <w:rPr>
-          <w:rFonts w:ascii="Times New Roman" w:hAnsi="Times New Roman" w:cs="Times New Roman"/>
-          <w:sz w:val="18"/>
-          <w:szCs w:val="18"/>
-        </w:rPr>
-        <w:t>.</w:t>
-      </w:r>
-    </w:p>
-    <w:p>
-      <w:pPr>
-        <w:rPr>
-          <w:rFonts w:ascii="Times New Roman" w:hAnsi="Times New Roman" w:cs="Times New Roman"/>
-          <w:sz w:val="18"/>
-          <w:szCs w:val="18"/>
-        </w:rPr>
-      </w:pPr>
-      <w:r>
-        <w:rPr>
-          <w:rFonts w:ascii="Times New Roman" w:hAnsi="Times New Roman" w:cs="Times New Roman"/>
-          <w:sz w:val="18"/>
-          <w:szCs w:val="18"/>
-        </w:rPr>
-        <w:t xml:space="preserve">[MW88] </w:t>
-      </w:r>
-      <w:r>
-        <w:rPr>
-          <w:rFonts w:ascii="Times New Roman" w:hAnsi="Times New Roman" w:cs="Times New Roman"/>
-          <w:sz w:val="18"/>
-          <w:szCs w:val="18"/>
-        </w:rPr>
-        <w:t xml:space="preserve">Moore, M and </w:t>
-      </w:r>
-      <w:proofErr w:type="spellStart"/>
-      <w:r>
-        <w:rPr>
-          <w:rFonts w:ascii="Times New Roman" w:hAnsi="Times New Roman" w:cs="Times New Roman"/>
-          <w:sz w:val="18"/>
-          <w:szCs w:val="18"/>
-        </w:rPr>
-        <w:t>Wilhelms</w:t>
-      </w:r>
-      <w:proofErr w:type="spellEnd"/>
-      <w:r>
-        <w:rPr>
-          <w:rFonts w:ascii="Times New Roman" w:hAnsi="Times New Roman" w:cs="Times New Roman"/>
-          <w:sz w:val="18"/>
-          <w:szCs w:val="18"/>
-        </w:rPr>
-        <w:t>, J (1988). Collision Detection and Response for Computer Animation. New York: SIGGRAPH '88 Proceedings of the 15th annual conference on Computer grap</w:t>
-      </w:r>
-      <w:r>
-        <w:rPr>
-          <w:rFonts w:ascii="Times New Roman" w:hAnsi="Times New Roman" w:cs="Times New Roman"/>
-          <w:sz w:val="18"/>
-          <w:szCs w:val="18"/>
-        </w:rPr>
-        <w:t>hics and interactive techniques</w:t>
-      </w:r>
-      <w:r>
-        <w:rPr>
-          <w:rFonts w:ascii="Times New Roman" w:hAnsi="Times New Roman" w:cs="Times New Roman"/>
-          <w:sz w:val="18"/>
-          <w:szCs w:val="18"/>
-        </w:rPr>
-        <w:t xml:space="preserve">. </w:t>
-      </w:r>
-      <w:proofErr w:type="gramStart"/>
-      <w:r>
-        <w:rPr>
-          <w:rFonts w:ascii="Times New Roman" w:hAnsi="Times New Roman" w:cs="Times New Roman"/>
-          <w:sz w:val="18"/>
-          <w:szCs w:val="18"/>
-        </w:rPr>
-        <w:t>p289-298</w:t>
-      </w:r>
-      <w:proofErr w:type="gramEnd"/>
-      <w:r>
-        <w:rPr>
-          <w:rFonts w:ascii="Times New Roman" w:hAnsi="Times New Roman" w:cs="Times New Roman"/>
-          <w:sz w:val="18"/>
-          <w:szCs w:val="18"/>
-        </w:rPr>
-        <w:t>.</w:t>
-      </w:r>
-    </w:p>
-    <w:p>
-      <w:pPr>
-        <w:rPr>
-          <w:rFonts w:ascii="Times New Roman" w:hAnsi="Times New Roman" w:cs="Times New Roman"/>
-          <w:sz w:val="18"/>
-          <w:szCs w:val="18"/>
-        </w:rPr>
-      </w:pPr>
-      <w:r>
-        <w:rPr>
-          <w:rFonts w:ascii="Times New Roman" w:hAnsi="Times New Roman" w:cs="Times New Roman"/>
-          <w:sz w:val="18"/>
-          <w:szCs w:val="18"/>
-        </w:rPr>
-        <w:lastRenderedPageBreak/>
-        <w:t xml:space="preserve">[Sam84] </w:t>
-      </w:r>
-      <w:proofErr w:type="spellStart"/>
-      <w:r>
-        <w:rPr>
-          <w:rFonts w:ascii="Times New Roman" w:hAnsi="Times New Roman" w:cs="Times New Roman"/>
-          <w:sz w:val="18"/>
-          <w:szCs w:val="18"/>
-        </w:rPr>
-        <w:t>Samet</w:t>
-      </w:r>
-      <w:proofErr w:type="spellEnd"/>
-      <w:r>
-        <w:rPr>
-          <w:rFonts w:ascii="Times New Roman" w:hAnsi="Times New Roman" w:cs="Times New Roman"/>
-          <w:sz w:val="18"/>
-          <w:szCs w:val="18"/>
-        </w:rPr>
-        <w:t xml:space="preserve">, H (1984). The </w:t>
-      </w:r>
-      <w:proofErr w:type="spellStart"/>
-      <w:r>
-        <w:rPr>
-          <w:rFonts w:ascii="Times New Roman" w:hAnsi="Times New Roman" w:cs="Times New Roman"/>
-          <w:sz w:val="18"/>
-          <w:szCs w:val="18"/>
-        </w:rPr>
-        <w:t>Quadtree</w:t>
-      </w:r>
-      <w:proofErr w:type="spellEnd"/>
-      <w:r>
-        <w:rPr>
-          <w:rFonts w:ascii="Times New Roman" w:hAnsi="Times New Roman" w:cs="Times New Roman"/>
-          <w:sz w:val="18"/>
-          <w:szCs w:val="18"/>
-        </w:rPr>
-        <w:t xml:space="preserve"> and Related Hierarchical Data Structures. New York: ACM Computing Surveys. </w:t>
-      </w:r>
-      <w:proofErr w:type="gramStart"/>
-      <w:r>
-        <w:rPr>
-          <w:rFonts w:ascii="Times New Roman" w:hAnsi="Times New Roman" w:cs="Times New Roman"/>
-          <w:sz w:val="18"/>
-          <w:szCs w:val="18"/>
-        </w:rPr>
-        <w:t>p187-260</w:t>
-      </w:r>
-      <w:proofErr w:type="gramEnd"/>
-      <w:r>
-        <w:rPr>
-          <w:rFonts w:ascii="Times New Roman" w:hAnsi="Times New Roman" w:cs="Times New Roman"/>
-          <w:sz w:val="18"/>
-          <w:szCs w:val="18"/>
-        </w:rPr>
-        <w:t>.</w:t>
-      </w:r>
-    </w:p>
-    <w:p>
-      <w:pPr>
-        <w:rPr>
-          <w:rFonts w:ascii="Times New Roman" w:hAnsi="Times New Roman" w:cs="Times New Roman"/>
-          <w:sz w:val="18"/>
-          <w:szCs w:val="18"/>
-        </w:rPr>
-      </w:pPr>
-      <w:r>
-        <w:rPr>
-          <w:rFonts w:ascii="Times New Roman" w:hAnsi="Times New Roman" w:cs="Times New Roman"/>
-          <w:sz w:val="18"/>
-          <w:szCs w:val="18"/>
-        </w:rPr>
-        <w:t xml:space="preserve">[TMT08] </w:t>
-      </w:r>
-      <w:r>
-        <w:rPr>
-          <w:rFonts w:ascii="Times New Roman" w:hAnsi="Times New Roman" w:cs="Times New Roman"/>
-          <w:sz w:val="18"/>
-          <w:szCs w:val="18"/>
-        </w:rPr>
-        <w:t xml:space="preserve">Tang, M, </w:t>
-      </w:r>
-      <w:proofErr w:type="spellStart"/>
-      <w:r>
-        <w:rPr>
-          <w:rFonts w:ascii="Times New Roman" w:hAnsi="Times New Roman" w:cs="Times New Roman"/>
-          <w:sz w:val="18"/>
-          <w:szCs w:val="18"/>
-        </w:rPr>
-        <w:t>Manocha</w:t>
-      </w:r>
-      <w:proofErr w:type="spellEnd"/>
-      <w:r>
-        <w:rPr>
-          <w:rFonts w:ascii="Times New Roman" w:hAnsi="Times New Roman" w:cs="Times New Roman"/>
-          <w:sz w:val="18"/>
-          <w:szCs w:val="18"/>
-        </w:rPr>
-        <w:t>, D and Tong, R (2008). Multi-core collision detecti</w:t>
-      </w:r>
-      <w:r>
-        <w:rPr>
-          <w:rFonts w:ascii="Times New Roman" w:hAnsi="Times New Roman" w:cs="Times New Roman"/>
-          <w:sz w:val="18"/>
-          <w:szCs w:val="18"/>
-        </w:rPr>
-        <w:t xml:space="preserve">on between deformable models. </w:t>
-      </w:r>
-      <w:r>
-        <w:rPr>
-          <w:rFonts w:ascii="Times New Roman" w:hAnsi="Times New Roman" w:cs="Times New Roman"/>
-          <w:sz w:val="18"/>
-          <w:szCs w:val="18"/>
-        </w:rPr>
-        <w:t>Computers &amp; Graphics.</w:t>
-      </w:r>
-    </w:p>
-    <w:p>
-      <w:pPr>
-        <w:rPr>
-          <w:rFonts w:ascii="Times New Roman" w:hAnsi="Times New Roman" w:cs="Times New Roman"/>
-          <w:sz w:val="18"/>
-          <w:szCs w:val="18"/>
-        </w:rPr>
-      </w:pPr>
-      <w:r>
-        <w:rPr>
-          <w:rFonts w:ascii="Times New Roman" w:hAnsi="Times New Roman" w:cs="Times New Roman"/>
-          <w:sz w:val="18"/>
-          <w:szCs w:val="18"/>
-        </w:rPr>
-        <w:t>[TPB08]</w:t>
-      </w:r>
-      <w:r>
-        <w:rPr>
-          <w:rFonts w:ascii="Times New Roman" w:hAnsi="Times New Roman" w:cs="Times New Roman"/>
-          <w:sz w:val="18"/>
-          <w:szCs w:val="18"/>
-        </w:rPr>
-        <w:t xml:space="preserve"> </w:t>
-      </w:r>
-      <w:proofErr w:type="spellStart"/>
-      <w:r>
-        <w:rPr>
-          <w:rFonts w:ascii="Times New Roman" w:hAnsi="Times New Roman" w:cs="Times New Roman"/>
-          <w:sz w:val="18"/>
-          <w:szCs w:val="18"/>
-        </w:rPr>
-        <w:t>Thomaszewski</w:t>
-      </w:r>
-      <w:proofErr w:type="spellEnd"/>
-      <w:r>
-        <w:rPr>
-          <w:rFonts w:ascii="Times New Roman" w:hAnsi="Times New Roman" w:cs="Times New Roman"/>
-          <w:sz w:val="18"/>
-          <w:szCs w:val="18"/>
-        </w:rPr>
-        <w:t xml:space="preserve">, B, Pabst, S and </w:t>
-      </w:r>
-      <w:proofErr w:type="spellStart"/>
-      <w:r>
-        <w:rPr>
-          <w:rFonts w:ascii="Times New Roman" w:hAnsi="Times New Roman" w:cs="Times New Roman"/>
-          <w:sz w:val="18"/>
-          <w:szCs w:val="18"/>
-        </w:rPr>
-        <w:t>Blochinger</w:t>
-      </w:r>
-      <w:proofErr w:type="spellEnd"/>
-      <w:r>
-        <w:rPr>
-          <w:rFonts w:ascii="Times New Roman" w:hAnsi="Times New Roman" w:cs="Times New Roman"/>
-          <w:sz w:val="18"/>
-          <w:szCs w:val="18"/>
-        </w:rPr>
-        <w:t xml:space="preserve">, W (2008). Parallel techniques for physically based simulation on multi-core processor architectures. </w:t>
-      </w:r>
-      <w:proofErr w:type="gramStart"/>
-      <w:r>
-        <w:rPr>
-          <w:rFonts w:ascii="Times New Roman" w:hAnsi="Times New Roman" w:cs="Times New Roman"/>
-          <w:sz w:val="18"/>
-          <w:szCs w:val="18"/>
-        </w:rPr>
-        <w:t>p25-40</w:t>
-      </w:r>
-      <w:proofErr w:type="gramEnd"/>
-      <w:r>
-        <w:rPr>
-          <w:rFonts w:ascii="Times New Roman" w:hAnsi="Times New Roman" w:cs="Times New Roman"/>
-          <w:sz w:val="18"/>
-          <w:szCs w:val="18"/>
-        </w:rPr>
-        <w:t>.</w:t>
-      </w:r>
     </w:p>
     <w:sectPr>
       <w:type w:val="continuous"/>

</xml_diff>